<commit_message>
Added report section 3, 4 and 9.
</commit_message>
<xml_diff>
--- a/docs/Report2.docx
+++ b/docs/Report2.docx
@@ -208,9 +208,6 @@
           </w:tcPr>
           <w:sdt>
             <w:sdtPr>
-              <w:rPr>
-                <w:lang w:val="de-DE"/>
-              </w:rPr>
               <w:alias w:val="Autor"/>
               <w:id w:val="13406928"/>
               <w:dataBinding w:prefixMappings="xmlns:ns0='http://schemas.openxmlformats.org/package/2006/metadata/core-properties' xmlns:ns1='http://purl.org/dc/elements/1.1/'" w:xpath="/ns0:coreProperties[1]/ns1:creator[1]" w:storeItemID="{6C3C8BC8-F283-45AE-878A-BAB7291924A1}"/>
@@ -221,26 +218,14 @@
                 <w:pPr>
                   <w:pStyle w:val="KeinLeerraum"/>
                   <w:jc w:val="both"/>
-                  <w:rPr>
-                    <w:lang w:val="de-DE"/>
-                  </w:rPr>
                 </w:pPr>
                 <w:r>
-                  <w:rPr>
-                    <w:lang w:val="de-DE"/>
-                  </w:rPr>
                   <w:t>Manuel Caputo (28220</w:t>
                 </w:r>
                 <w:r>
-                  <w:rPr>
-                    <w:lang w:val="de-DE"/>
-                  </w:rPr>
                   <w:t>8</w:t>
                 </w:r>
                 <w:r>
-                  <w:rPr>
-                    <w:lang w:val="de-DE"/>
-                  </w:rPr>
                   <w:t>) und Andreas Bug (282207)</w:t>
                 </w:r>
               </w:p>
@@ -590,73 +575,45 @@
         <w:rPr>
           <w:lang w:val="de-DE"/>
         </w:rPr>
-        <w:t xml:space="preserve"> (Applikation) für die </w:t>
+        <w:t xml:space="preserve"> (Applikation) für die Android-Plattform </w:t>
+      </w:r>
+      <w:r>
+        <w:rPr>
+          <w:lang w:val="de-DE"/>
+        </w:rPr>
+        <w:t>von Google entwickelt</w:t>
+      </w:r>
+      <w:r>
+        <w:rPr>
+          <w:lang w:val="de-DE"/>
+        </w:rPr>
+        <w:t xml:space="preserve"> werden. Einzige Vorgaben sind, dass</w:t>
+      </w:r>
+      <w:r>
+        <w:rPr>
+          <w:lang w:val="de-DE"/>
+        </w:rPr>
+        <w:t xml:space="preserve"> in Zweierteams</w:t>
+      </w:r>
+      <w:r>
+        <w:rPr>
+          <w:lang w:val="de-DE"/>
+        </w:rPr>
+        <w:t xml:space="preserve"> eine </w:t>
       </w:r>
       <w:proofErr w:type="spellStart"/>
       <w:r>
         <w:rPr>
           <w:lang w:val="de-DE"/>
         </w:rPr>
-        <w:t>Android</w:t>
+        <w:t>App</w:t>
       </w:r>
       <w:proofErr w:type="spellEnd"/>
       <w:r>
         <w:rPr>
           <w:lang w:val="de-DE"/>
         </w:rPr>
-        <w:t xml:space="preserve">-Plattform </w:t>
-      </w:r>
-      <w:r>
-        <w:rPr>
-          <w:lang w:val="de-DE"/>
-        </w:rPr>
-        <w:t>von Google entwickelt</w:t>
-      </w:r>
-      <w:r>
-        <w:rPr>
-          <w:lang w:val="de-DE"/>
-        </w:rPr>
-        <w:t xml:space="preserve"> werden. Einzige Vorgaben sind, dass</w:t>
-      </w:r>
-      <w:r>
-        <w:rPr>
-          <w:lang w:val="de-DE"/>
-        </w:rPr>
-        <w:t xml:space="preserve"> in Zweierteams</w:t>
-      </w:r>
-      <w:r>
-        <w:rPr>
-          <w:lang w:val="de-DE"/>
-        </w:rPr>
-        <w:t xml:space="preserve"> eine </w:t>
-      </w:r>
-      <w:proofErr w:type="spellStart"/>
-      <w:r>
-        <w:rPr>
-          <w:lang w:val="de-DE"/>
-        </w:rPr>
-        <w:t>App</w:t>
-      </w:r>
-      <w:proofErr w:type="spellEnd"/>
-      <w:r>
-        <w:rPr>
-          <w:lang w:val="de-DE"/>
-        </w:rPr>
-        <w:t xml:space="preserve"> geschrieben werden soll, welche einen mobilen Anteil besitzt und in </w:t>
-      </w:r>
-      <w:proofErr w:type="spellStart"/>
-      <w:r>
-        <w:rPr>
-          <w:lang w:val="de-DE"/>
-        </w:rPr>
-        <w:t>Android</w:t>
-      </w:r>
-      <w:proofErr w:type="spellEnd"/>
-      <w:r>
-        <w:rPr>
-          <w:lang w:val="de-DE"/>
-        </w:rPr>
-        <w:t xml:space="preserve"> geschrieben ist.</w:t>
+        <w:t xml:space="preserve"> geschrieben werden soll, welche einen mobilen Anteil besitzt und in Android geschrieben ist.</w:t>
       </w:r>
     </w:p>
     <w:p>
@@ -1430,43 +1387,258 @@
       </w:r>
     </w:p>
     <w:p>
-      <w:r>
-        <w:t>Eclipse, Android SDK, Nexus 4, Nexus 7</w:t>
-      </w:r>
-      <w:r>
-        <w:t xml:space="preserve">, </w:t>
+      <w:pPr>
+        <w:rPr>
+          <w:lang w:val="de-DE"/>
+        </w:rPr>
+      </w:pPr>
+      <w:r>
+        <w:rPr>
+          <w:lang w:val="de-DE"/>
+        </w:rPr>
+        <w:t xml:space="preserve">Als Entwicklungsumgebung </w:t>
+      </w:r>
+      <w:r>
+        <w:rPr>
+          <w:lang w:val="de-DE"/>
+        </w:rPr>
+        <w:t>kam</w:t>
+      </w:r>
+      <w:r>
+        <w:rPr>
+          <w:lang w:val="de-DE"/>
+        </w:rPr>
+        <w:t xml:space="preserve"> </w:t>
       </w:r>
       <w:proofErr w:type="spellStart"/>
       <w:r>
-        <w:t>adk</w:t>
+        <w:rPr>
+          <w:lang w:val="de-DE"/>
+        </w:rPr>
+        <w:t>Eclipse</w:t>
       </w:r>
       <w:proofErr w:type="spellEnd"/>
       <w:r>
-        <w:t xml:space="preserve">, emulator, </w:t>
+        <w:rPr>
+          <w:lang w:val="de-DE"/>
+        </w:rPr>
+        <w:t xml:space="preserve"> </w:t>
+      </w:r>
+      <w:r>
+        <w:rPr>
+          <w:lang w:val="de-DE"/>
+        </w:rPr>
+        <w:t>zum Einsatz</w:t>
+      </w:r>
+      <w:r>
+        <w:rPr>
+          <w:lang w:val="de-DE"/>
+        </w:rPr>
+        <w:t>, da dies die von Google offiziell unterstützte IDE ist</w:t>
+      </w:r>
+      <w:r>
+        <w:rPr>
+          <w:lang w:val="de-DE"/>
+        </w:rPr>
+        <w:t>.</w:t>
+      </w:r>
+      <w:r>
+        <w:rPr>
+          <w:lang w:val="de-DE"/>
+        </w:rPr>
+        <w:t xml:space="preserve"> Dazu benutzen wir das Android-SDK in der neusten Version für Android 4.2 (API Version 17) zusammen mit </w:t>
       </w:r>
       <w:proofErr w:type="spellStart"/>
       <w:r>
-        <w:t>git</w:t>
+        <w:rPr>
+          <w:lang w:val="de-DE"/>
+        </w:rPr>
+        <w:t>Eclipse</w:t>
       </w:r>
       <w:proofErr w:type="spellEnd"/>
       <w:r>
-        <w:t>/</w:t>
+        <w:rPr>
+          <w:lang w:val="de-DE"/>
+        </w:rPr>
+        <w:t xml:space="preserve"> Juno. Da wir aktuelle Geräte mit Android 4.2.1 besitzen, stellte dies kein Problem dar. Getestet wurde unsere </w:t>
       </w:r>
       <w:proofErr w:type="spellStart"/>
       <w:r>
-        <w:t>github</w:t>
+        <w:rPr>
+          <w:lang w:val="de-DE"/>
+        </w:rPr>
+        <w:t>App</w:t>
       </w:r>
       <w:proofErr w:type="spellEnd"/>
       <w:r>
-        <w:t xml:space="preserve">, inscape </w:t>
+        <w:rPr>
+          <w:lang w:val="de-DE"/>
+        </w:rPr>
+        <w:t xml:space="preserve"> im Emulator und auf unseren Geräten (das Smartphone Nexus 4 von LG und das </w:t>
       </w:r>
       <w:proofErr w:type="spellStart"/>
       <w:r>
-        <w:t>für</w:t>
+        <w:rPr>
+          <w:lang w:val="de-DE"/>
+        </w:rPr>
+        <w:t>Tablet</w:t>
       </w:r>
       <w:proofErr w:type="spellEnd"/>
       <w:r>
-        <w:t xml:space="preserve"> logo</w:t>
+        <w:rPr>
+          <w:lang w:val="de-DE"/>
+        </w:rPr>
+        <w:t xml:space="preserve"> Nexus 7 von </w:t>
+      </w:r>
+      <w:proofErr w:type="spellStart"/>
+      <w:r>
+        <w:rPr>
+          <w:lang w:val="de-DE"/>
+        </w:rPr>
+        <w:t>Asus</w:t>
+      </w:r>
+      <w:proofErr w:type="spellEnd"/>
+      <w:r>
+        <w:rPr>
+          <w:lang w:val="de-DE"/>
+        </w:rPr>
+        <w:t>).</w:t>
+      </w:r>
+    </w:p>
+    <w:p>
+      <w:pPr>
+        <w:rPr>
+          <w:lang w:val="de-DE"/>
+        </w:rPr>
+      </w:pPr>
+      <w:r>
+        <w:rPr>
+          <w:lang w:val="de-DE"/>
+        </w:rPr>
+        <w:t xml:space="preserve">Für die Verwaltung des Quellcodes und aller anderen Projektdaten wie Dokumentation haben wir die Plattform Github.com benutzt, welche für Open-Source-Projekte kostenlos </w:t>
+      </w:r>
+      <w:r>
+        <w:rPr>
+          <w:lang w:val="de-DE"/>
+        </w:rPr>
+        <w:t>GIT-</w:t>
+      </w:r>
+      <w:proofErr w:type="spellStart"/>
+      <w:r>
+        <w:rPr>
+          <w:lang w:val="de-DE"/>
+        </w:rPr>
+        <w:t>Repositories</w:t>
+      </w:r>
+      <w:proofErr w:type="spellEnd"/>
+      <w:r>
+        <w:rPr>
+          <w:lang w:val="de-DE"/>
+        </w:rPr>
+        <w:t xml:space="preserve"> bereitstellt.</w:t>
+      </w:r>
+      <w:r>
+        <w:rPr>
+          <w:lang w:val="de-DE"/>
+        </w:rPr>
+        <w:t xml:space="preserve"> Als Software für GIT unter Windows kam </w:t>
+      </w:r>
+      <w:proofErr w:type="spellStart"/>
+      <w:r>
+        <w:rPr>
+          <w:lang w:val="de-DE"/>
+        </w:rPr>
+        <w:t>TortoiseGIT</w:t>
+      </w:r>
+      <w:proofErr w:type="spellEnd"/>
+      <w:r>
+        <w:rPr>
+          <w:lang w:val="de-DE"/>
+        </w:rPr>
+        <w:t xml:space="preserve"> zum Einsatz.</w:t>
+      </w:r>
+    </w:p>
+    <w:p>
+      <w:pPr>
+        <w:rPr>
+          <w:lang w:val="de-DE"/>
+        </w:rPr>
+      </w:pPr>
+      <w:r>
+        <w:rPr>
+          <w:lang w:val="de-DE"/>
+        </w:rPr>
+        <w:t xml:space="preserve">Für die Erstellung des </w:t>
+      </w:r>
+      <w:proofErr w:type="spellStart"/>
+      <w:r>
+        <w:rPr>
+          <w:lang w:val="de-DE"/>
+        </w:rPr>
+        <w:t>App</w:t>
+      </w:r>
+      <w:proofErr w:type="spellEnd"/>
+      <w:r>
+        <w:rPr>
+          <w:lang w:val="de-DE"/>
+        </w:rPr>
+        <w:t xml:space="preserve">-Icons wurde das freier Vektorzeichenprogramm </w:t>
+      </w:r>
+      <w:proofErr w:type="spellStart"/>
+      <w:r>
+        <w:rPr>
+          <w:lang w:val="de-DE"/>
+        </w:rPr>
+        <w:t>Inkscape</w:t>
+      </w:r>
+      <w:proofErr w:type="spellEnd"/>
+      <w:r>
+        <w:rPr>
+          <w:lang w:val="de-DE"/>
+        </w:rPr>
+        <w:t xml:space="preserve"> benutzt. Außerdem verwendeten wir die kostenlose Software </w:t>
+      </w:r>
+      <w:proofErr w:type="spellStart"/>
+      <w:r>
+        <w:rPr>
+          <w:lang w:val="de-DE"/>
+        </w:rPr>
+        <w:t>CamStudio</w:t>
+      </w:r>
+      <w:proofErr w:type="spellEnd"/>
+      <w:r>
+        <w:rPr>
+          <w:lang w:val="de-DE"/>
+        </w:rPr>
+        <w:t xml:space="preserve"> um Videos der </w:t>
+      </w:r>
+      <w:proofErr w:type="spellStart"/>
+      <w:r>
+        <w:rPr>
+          <w:lang w:val="de-DE"/>
+        </w:rPr>
+        <w:t>App</w:t>
+      </w:r>
+      <w:proofErr w:type="spellEnd"/>
+      <w:r>
+        <w:rPr>
+          <w:lang w:val="de-DE"/>
+        </w:rPr>
+        <w:t xml:space="preserve"> im Emulator aufzuzeichnen, da es auf Android-Geräten ohne </w:t>
+      </w:r>
+      <w:proofErr w:type="spellStart"/>
+      <w:r>
+        <w:rPr>
+          <w:lang w:val="de-DE"/>
+        </w:rPr>
+        <w:t>Rootrechte</w:t>
+      </w:r>
+      <w:proofErr w:type="spellEnd"/>
+      <w:r>
+        <w:rPr>
+          <w:lang w:val="de-DE"/>
+        </w:rPr>
+        <w:t xml:space="preserve"> und kostenpflichtige Zusatzsoftware nicht möglich ist, Videos des Bildschirms aufzuzeichnen.</w:t>
       </w:r>
     </w:p>
     <w:p>
@@ -1489,6 +1661,12 @@
           <w:lang w:val="de-DE"/>
         </w:rPr>
       </w:pPr>
+      <w:r>
+        <w:rPr>
+          <w:lang w:val="de-DE"/>
+        </w:rPr>
+        <w:t xml:space="preserve">Da unsere </w:t>
+      </w:r>
       <w:proofErr w:type="spellStart"/>
       <w:r>
         <w:rPr>
@@ -1501,21 +1679,167 @@
         <w:rPr>
           <w:lang w:val="de-DE"/>
         </w:rPr>
-        <w:t xml:space="preserve"> ist nur abhängig von Internet und der Verfügbarkeit des Notenterminals. Für Testzwecke wurden </w:t>
+        <w:t xml:space="preserve"> </w:t>
+      </w:r>
+      <w:r>
+        <w:rPr>
+          <w:lang w:val="de-DE"/>
+        </w:rPr>
+        <w:t xml:space="preserve">keinerlei externe Sensoren wie GPS, Kompass oder ein Gyroskop benutzt und nur eine </w:t>
+      </w:r>
+      <w:r>
+        <w:rPr>
+          <w:lang w:val="de-DE"/>
+        </w:rPr>
+        <w:t xml:space="preserve">aktive </w:t>
+      </w:r>
+      <w:r>
+        <w:rPr>
+          <w:lang w:val="de-DE"/>
+        </w:rPr>
+        <w:t>Internetverbindung benötigt, entfallen in unserem Fall aufw</w:t>
+      </w:r>
+      <w:r>
+        <w:rPr>
+          <w:lang w:val="de-DE"/>
+        </w:rPr>
+        <w:t>e</w:t>
+      </w:r>
+      <w:r>
+        <w:rPr>
+          <w:lang w:val="de-DE"/>
+        </w:rPr>
+        <w:t>ndige Versuchsaufbauten.</w:t>
+      </w:r>
+    </w:p>
+    <w:p>
+      <w:pPr>
+        <w:rPr>
+          <w:lang w:val="de-DE"/>
+        </w:rPr>
+      </w:pPr>
+      <w:r>
+        <w:rPr>
+          <w:lang w:val="de-DE"/>
+        </w:rPr>
+        <w:t>Für den Test der Benutzeroberfläche wurde ein Datenadapter erstellt, der einen einfachen Testdatensatz auch ohne Internetverbindung zur Verfügung stellt. Somit war es ohne die Wartezeit für die Datenabfrage möglich</w:t>
+      </w:r>
+      <w:r>
+        <w:rPr>
+          <w:lang w:val="de-DE"/>
+        </w:rPr>
+        <w:t>,</w:t>
+      </w:r>
+      <w:r>
+        <w:rPr>
+          <w:lang w:val="de-DE"/>
+        </w:rPr>
+        <w:t xml:space="preserve"> die Benutzeroberfläche zu testen.</w:t>
+      </w:r>
+    </w:p>
+    <w:p>
+      <w:pPr>
+        <w:rPr>
+          <w:lang w:val="de-DE"/>
+        </w:rPr>
+      </w:pPr>
+      <w:r>
+        <w:rPr>
+          <w:lang w:val="de-DE"/>
+        </w:rPr>
+        <w:t xml:space="preserve">Umgekehrt haben wir bei der Entwicklung der Klassen für den Datenzugriffs auf das QIS-Terminal </w:t>
+      </w:r>
+      <w:r>
+        <w:rPr>
+          <w:lang w:val="de-DE"/>
+        </w:rPr>
+        <w:t xml:space="preserve">den Android-Code mit </w:t>
+      </w:r>
+      <w:r>
+        <w:rPr>
+          <w:lang w:val="de-DE"/>
+        </w:rPr>
+        <w:t xml:space="preserve">der </w:t>
+      </w:r>
+      <w:r>
+        <w:rPr>
+          <w:lang w:val="de-DE"/>
+        </w:rPr>
+        <w:t>Benutzeroberfläche außen vor gelassen. Die</w:t>
+      </w:r>
+      <w:r>
+        <w:rPr>
+          <w:lang w:val="de-DE"/>
+        </w:rPr>
+        <w:t xml:space="preserve"> betreffenden</w:t>
+      </w:r>
+      <w:r>
+        <w:rPr>
+          <w:lang w:val="de-DE"/>
+        </w:rPr>
+        <w:t xml:space="preserve"> Klassen </w:t>
+      </w:r>
+      <w:r>
+        <w:rPr>
+          <w:lang w:val="de-DE"/>
+        </w:rPr>
+        <w:t xml:space="preserve">für den Datenzugriff </w:t>
+      </w:r>
+      <w:r>
+        <w:rPr>
+          <w:lang w:val="de-DE"/>
+        </w:rPr>
+        <w:t xml:space="preserve">wurden in </w:t>
       </w:r>
       <w:proofErr w:type="spellStart"/>
       <w:r>
         <w:rPr>
           <w:lang w:val="de-DE"/>
         </w:rPr>
-        <w:t>Dummy</w:t>
+        <w:t>Eclipse</w:t>
       </w:r>
       <w:proofErr w:type="spellEnd"/>
       <w:r>
         <w:rPr>
           <w:lang w:val="de-DE"/>
         </w:rPr>
-        <w:t>-Daten eingesetzt.</w:t>
+        <w:t xml:space="preserve"> </w:t>
+      </w:r>
+      <w:r>
+        <w:rPr>
+          <w:lang w:val="de-DE"/>
+        </w:rPr>
+        <w:t xml:space="preserve">als normaler Java-Code </w:t>
+      </w:r>
+      <w:r>
+        <w:rPr>
+          <w:lang w:val="de-DE"/>
+        </w:rPr>
+        <w:t xml:space="preserve">direkt auf dem PC entwickelt und getestet, ohne dabei auf Android(-Code) zurückzugreifen. </w:t>
+      </w:r>
+      <w:r>
+        <w:rPr>
+          <w:lang w:val="de-DE"/>
+        </w:rPr>
+        <w:t>Da diese Klassen</w:t>
+      </w:r>
+      <w:r>
+        <w:rPr>
+          <w:lang w:val="de-DE"/>
+        </w:rPr>
+        <w:t xml:space="preserve"> nur Funktionen der Standard-Java-Library benutz</w:t>
+      </w:r>
+      <w:r>
+        <w:rPr>
+          <w:lang w:val="de-DE"/>
+        </w:rPr>
+        <w:t>en,</w:t>
+      </w:r>
+      <w:r>
+        <w:rPr>
+          <w:lang w:val="de-DE"/>
+        </w:rPr>
+        <w:t xml:space="preserve"> war der Code anschließend ohne Änderungen auch unter Android lauffähig.</w:t>
       </w:r>
     </w:p>
     <w:p>
@@ -1611,14 +1935,14 @@
         <w:rPr>
           <w:lang w:val="de-DE"/>
         </w:rPr>
-        <w:t xml:space="preserve">einer </w:t>
+        <w:t>einer Android-</w:t>
       </w:r>
       <w:proofErr w:type="spellStart"/>
       <w:r>
         <w:rPr>
           <w:lang w:val="de-DE"/>
         </w:rPr>
-        <w:t>Android-App</w:t>
+        <w:t>App</w:t>
       </w:r>
       <w:proofErr w:type="spellEnd"/>
       <w:r>
@@ -1673,8 +1997,10 @@
       </w:pPr>
       <w:r>
         <w:rPr>
-          <w:lang w:val="de-DE"/>
-        </w:rPr>
+          <w:noProof/>
+          <w:lang w:val="de-DE" w:eastAsia="de-DE" w:bidi="ar-SA"/>
+        </w:rPr>
+        <w:lastRenderedPageBreak/>
         <w:drawing>
           <wp:inline distT="0" distB="0" distL="0" distR="0">
             <wp:extent cx="5472608" cy="3168352"/>
@@ -3186,21 +3512,7 @@
         <w:rPr>
           <w:lang w:val="de-DE"/>
         </w:rPr>
-        <w:t xml:space="preserve">Die </w:t>
-      </w:r>
-      <w:proofErr w:type="spellStart"/>
-      <w:r>
-        <w:rPr>
-          <w:lang w:val="de-DE"/>
-        </w:rPr>
-        <w:t>Android</w:t>
-      </w:r>
-      <w:proofErr w:type="spellEnd"/>
-      <w:r>
-        <w:rPr>
-          <w:lang w:val="de-DE"/>
-        </w:rPr>
-        <w:t xml:space="preserve">-Architektur gibt dem Entwickler einige Strukturen vor. In der Datei 'AndroidManifest.xml' wird zum Beispiel festgelegt welche </w:t>
+        <w:t xml:space="preserve">Die Android-Architektur gibt dem Entwickler einige Strukturen vor. In der Datei 'AndroidManifest.xml' wird zum Beispiel festgelegt welche </w:t>
       </w:r>
       <w:proofErr w:type="spellStart"/>
       <w:r>
@@ -7672,21 +7984,7 @@
               <w:rPr>
                 <w:lang w:val="de-DE"/>
               </w:rPr>
-              <w:t xml:space="preserve"> Klasse von </w:t>
-            </w:r>
-            <w:proofErr w:type="spellStart"/>
-            <w:r>
-              <w:rPr>
-                <w:lang w:val="de-DE"/>
-              </w:rPr>
-              <w:t>Android</w:t>
-            </w:r>
-            <w:proofErr w:type="spellEnd"/>
-            <w:r>
-              <w:rPr>
-                <w:lang w:val="de-DE"/>
-              </w:rPr>
-              <w:t xml:space="preserve">, zur Darstellung der </w:t>
+              <w:t xml:space="preserve"> Klasse von Android, zur Darstellung der </w:t>
             </w:r>
             <w:r>
               <w:rPr>
@@ -7779,21 +8077,7 @@
               <w:rPr>
                 <w:lang w:val="de-DE"/>
               </w:rPr>
-              <w:t xml:space="preserve"> Klasse von </w:t>
-            </w:r>
-            <w:proofErr w:type="spellStart"/>
-            <w:r>
-              <w:rPr>
-                <w:lang w:val="de-DE"/>
-              </w:rPr>
-              <w:t>Android</w:t>
-            </w:r>
-            <w:proofErr w:type="spellEnd"/>
-            <w:r>
-              <w:rPr>
-                <w:lang w:val="de-DE"/>
-              </w:rPr>
-              <w:t>, zur Darstellung der Details eines Kurses in Form von einer Liste.</w:t>
+              <w:t xml:space="preserve"> Klasse von Android, zur Darstellung der Details eines Kurses in Form von einer Liste.</w:t>
             </w:r>
           </w:p>
         </w:tc>
@@ -7959,21 +8243,7 @@
               <w:rPr>
                 <w:lang w:val="de-DE"/>
               </w:rPr>
-              <w:t xml:space="preserve"> Klasse von </w:t>
-            </w:r>
-            <w:proofErr w:type="spellStart"/>
-            <w:r>
-              <w:rPr>
-                <w:lang w:val="de-DE"/>
-              </w:rPr>
-              <w:t>Android</w:t>
-            </w:r>
-            <w:proofErr w:type="spellEnd"/>
-            <w:r>
-              <w:rPr>
-                <w:lang w:val="de-DE"/>
-              </w:rPr>
-              <w:t xml:space="preserve">, zum laden </w:t>
+              <w:t xml:space="preserve"> Klasse von Android, zum laden </w:t>
             </w:r>
             <w:r>
               <w:rPr>
@@ -8174,21 +8444,7 @@
         <w:rPr>
           <w:lang w:val="de-DE"/>
         </w:rPr>
-        <w:t xml:space="preserve">. Sie erweitert die </w:t>
-      </w:r>
-      <w:proofErr w:type="spellStart"/>
-      <w:r>
-        <w:rPr>
-          <w:lang w:val="de-DE"/>
-        </w:rPr>
-        <w:t>Android</w:t>
-      </w:r>
-      <w:proofErr w:type="spellEnd"/>
-      <w:r>
-        <w:rPr>
-          <w:lang w:val="de-DE"/>
-        </w:rPr>
-        <w:t xml:space="preserve"> Klasse </w:t>
+        <w:t xml:space="preserve">. Sie erweitert die Android Klasse </w:t>
       </w:r>
       <w:proofErr w:type="spellStart"/>
       <w:r>
@@ -8646,21 +8902,7 @@
         <w:rPr>
           <w:lang w:val="de-DE"/>
         </w:rPr>
-        <w:t xml:space="preserve">Da diese Schritte einige Zeit benötigen, (typischerweise 5 bis 20 Sekunden für zwei Abschlüsse) kann die Update-Routine nicht im Kontext der Benutzeroberfläche ausgeführt werden, da diese sonst während des Updates blockiert wäre. (Blockierte bzw. nichtreagierende Benutzeroberflächen werden von </w:t>
-      </w:r>
-      <w:proofErr w:type="spellStart"/>
-      <w:r>
-        <w:rPr>
-          <w:lang w:val="de-DE"/>
-        </w:rPr>
-        <w:t>Android</w:t>
-      </w:r>
-      <w:proofErr w:type="spellEnd"/>
-      <w:r>
-        <w:rPr>
-          <w:lang w:val="de-DE"/>
-        </w:rPr>
-        <w:t xml:space="preserve"> zwangsbeendet!) </w:t>
+        <w:t xml:space="preserve">Da diese Schritte einige Zeit benötigen, (typischerweise 5 bis 20 Sekunden für zwei Abschlüsse) kann die Update-Routine nicht im Kontext der Benutzeroberfläche ausgeführt werden, da diese sonst während des Updates blockiert wäre. (Blockierte bzw. nichtreagierende Benutzeroberflächen werden von Android zwangsbeendet!) </w:t>
       </w:r>
     </w:p>
     <w:p>
@@ -8833,21 +9075,7 @@
         <w:rPr>
           <w:lang w:val="de-DE"/>
         </w:rPr>
-        <w:t xml:space="preserve">Seit der </w:t>
-      </w:r>
-      <w:proofErr w:type="spellStart"/>
-      <w:r>
-        <w:rPr>
-          <w:lang w:val="de-DE"/>
-        </w:rPr>
-        <w:t>Android</w:t>
-      </w:r>
-      <w:proofErr w:type="spellEnd"/>
-      <w:r>
-        <w:rPr>
-          <w:lang w:val="de-DE"/>
-        </w:rPr>
-        <w:t xml:space="preserve"> Versio</w:t>
+        <w:t>Seit der Android Versio</w:t>
       </w:r>
       <w:r>
         <w:rPr>
@@ -14762,6 +14990,10 @@
                       <w:keepNext/>
                     </w:pPr>
                     <w:r>
+                      <w:rPr>
+                        <w:noProof/>
+                        <w:lang w:val="de-DE" w:eastAsia="de-DE" w:bidi="ar-SA"/>
+                      </w:rPr>
                       <w:drawing>
                         <wp:inline distT="0" distB="0" distL="0" distR="0">
                           <wp:extent cx="5709285" cy="3568065"/>
@@ -15698,49 +15930,21 @@
         <w:rPr>
           <w:lang w:val="de-DE"/>
         </w:rPr>
-        <w:t xml:space="preserve"> liegt in zwei Sprachen vor, Deutsch und Englisch. Zur Übersetzung wurden die von </w:t>
+        <w:t xml:space="preserve"> liegt in zwei Sprachen vor, Deutsch und Englisch. Zur Übersetzung wurden die von Android vorgesehenen Mechanismen verwendet. Es sollte noch angemerkt werden dass nur die </w:t>
       </w:r>
       <w:proofErr w:type="spellStart"/>
       <w:r>
         <w:rPr>
           <w:lang w:val="de-DE"/>
         </w:rPr>
-        <w:t>Android</w:t>
+        <w:t>App</w:t>
       </w:r>
       <w:proofErr w:type="spellEnd"/>
       <w:r>
         <w:rPr>
           <w:lang w:val="de-DE"/>
         </w:rPr>
-        <w:t xml:space="preserve"> vorgesehenen Mechanismen verwendet. Es sollte noch angemerkt werden dass nur die </w:t>
-      </w:r>
-      <w:proofErr w:type="spellStart"/>
-      <w:r>
-        <w:rPr>
-          <w:lang w:val="de-DE"/>
-        </w:rPr>
-        <w:t>App</w:t>
-      </w:r>
-      <w:proofErr w:type="spellEnd"/>
-      <w:r>
-        <w:rPr>
-          <w:lang w:val="de-DE"/>
-        </w:rPr>
-        <w:t xml:space="preserve"> und nicht die Daten selbst übersetzt werden, da das Studententerminal nur deutsche Kursnamen anbietet. Die Sprache kann nicht im Programm geändert werden.  Sie wird automatisch von </w:t>
-      </w:r>
-      <w:proofErr w:type="spellStart"/>
-      <w:r>
-        <w:rPr>
-          <w:lang w:val="de-DE"/>
-        </w:rPr>
-        <w:t>Android</w:t>
-      </w:r>
-      <w:proofErr w:type="spellEnd"/>
-      <w:r>
-        <w:rPr>
-          <w:lang w:val="de-DE"/>
-        </w:rPr>
-        <w:t xml:space="preserve"> beim Programmstart gewählt.</w:t>
+        <w:t xml:space="preserve"> und nicht die Daten selbst übersetzt werden, da das Studententerminal nur deutsche Kursnamen anbietet. Die Sprache kann nicht im Programm geändert werden.  Sie wird automatisch von Android beim Programmstart gewählt.</w:t>
       </w:r>
     </w:p>
     <w:p>
@@ -16377,21 +16581,7 @@
         <w:rPr>
           <w:lang w:val="de-DE"/>
         </w:rPr>
-        <w:t xml:space="preserve"> Durch den Wechsel in die </w:t>
-      </w:r>
-      <w:proofErr w:type="spellStart"/>
-      <w:r>
-        <w:rPr>
-          <w:lang w:val="de-DE"/>
-        </w:rPr>
-        <w:t>Android</w:t>
-      </w:r>
-      <w:proofErr w:type="spellEnd"/>
-      <w:r>
-        <w:rPr>
-          <w:lang w:val="de-DE"/>
-        </w:rPr>
-        <w:t xml:space="preserve">-Umgebung, ohne die </w:t>
+        <w:t xml:space="preserve"> Durch den Wechsel in die Android-Umgebung, ohne die </w:t>
       </w:r>
       <w:proofErr w:type="spellStart"/>
       <w:r>
@@ -17352,6 +17542,189 @@
           <w:lang w:val="de-DE"/>
         </w:rPr>
       </w:pPr>
+      <w:r>
+        <w:rPr>
+          <w:lang w:val="de-DE"/>
+        </w:rPr>
+        <w:t xml:space="preserve">Rückblickend lässt sich sagen, dass wir bei diesem Projekt </w:t>
+      </w:r>
+      <w:r>
+        <w:rPr>
+          <w:lang w:val="de-DE"/>
+        </w:rPr>
+        <w:t>viel</w:t>
+      </w:r>
+      <w:r>
+        <w:rPr>
+          <w:lang w:val="de-DE"/>
+        </w:rPr>
+        <w:t xml:space="preserve"> gelernt haben. Wir hatten keinerlei Vorkenntnisse im Bereich der Ent</w:t>
+      </w:r>
+      <w:r>
+        <w:rPr>
+          <w:lang w:val="de-DE"/>
+        </w:rPr>
+        <w:t xml:space="preserve">wicklung für mobile Anwendungen, konnten aber von unseren Kenntnissen im Bereich der Softwareentwicklung mit Java profitieren. Auch waren bereits in anderen (privaten) Projekten gesammelte Erfahrungen mit </w:t>
+      </w:r>
+      <w:r>
+        <w:rPr>
+          <w:lang w:val="de-DE"/>
+        </w:rPr>
+        <w:t xml:space="preserve">dem </w:t>
+      </w:r>
+      <w:r>
+        <w:rPr>
+          <w:lang w:val="de-DE"/>
+        </w:rPr>
+        <w:t xml:space="preserve">Datenzugriff über HTTP bei der Umsetzung der </w:t>
+      </w:r>
+      <w:proofErr w:type="spellStart"/>
+      <w:r>
+        <w:rPr>
+          <w:lang w:val="de-DE"/>
+        </w:rPr>
+        <w:t>App</w:t>
+      </w:r>
+      <w:proofErr w:type="spellEnd"/>
+      <w:r>
+        <w:rPr>
+          <w:lang w:val="de-DE"/>
+        </w:rPr>
+        <w:t xml:space="preserve"> nützlich.</w:t>
+      </w:r>
+    </w:p>
+    <w:p>
+      <w:pPr>
+        <w:rPr>
+          <w:lang w:val="de-DE"/>
+        </w:rPr>
+      </w:pPr>
+      <w:r>
+        <w:rPr>
+          <w:lang w:val="de-DE"/>
+        </w:rPr>
+        <w:t xml:space="preserve">Die gesetzten Ziele aus der ersten Kurzbeschreibung der </w:t>
+      </w:r>
+      <w:proofErr w:type="spellStart"/>
+      <w:r>
+        <w:rPr>
+          <w:lang w:val="de-DE"/>
+        </w:rPr>
+        <w:t>App</w:t>
+      </w:r>
+      <w:proofErr w:type="spellEnd"/>
+      <w:r>
+        <w:rPr>
+          <w:lang w:val="de-DE"/>
+        </w:rPr>
+        <w:t xml:space="preserve"> wurden alle erreicht. Zusätzlich haben wir noch ein zweites Layout für </w:t>
+      </w:r>
+      <w:proofErr w:type="spellStart"/>
+      <w:r>
+        <w:rPr>
+          <w:lang w:val="de-DE"/>
+        </w:rPr>
+        <w:t>Tablets</w:t>
+      </w:r>
+      <w:proofErr w:type="spellEnd"/>
+      <w:r>
+        <w:rPr>
+          <w:lang w:val="de-DE"/>
+        </w:rPr>
+        <w:t xml:space="preserve"> einbinden können, welches den Platz auf größeren Displays besser nutzt. Dies stellte sich auch als die fehleranfälligste Funktion heraus, da Änderungen der Benutzeroberfläche stets auf mehreren Geräten getestet werden musste. Zusätzlich existieren noch verschiedene Displaygrößen innerhalb der beiden Kategorien, was zu weiteren Problemen beim Testen und Implementieren führt</w:t>
+      </w:r>
+      <w:r>
+        <w:rPr>
+          <w:lang w:val="de-DE"/>
+        </w:rPr>
+        <w:t>e</w:t>
+      </w:r>
+      <w:r>
+        <w:rPr>
+          <w:lang w:val="de-DE"/>
+        </w:rPr>
+        <w:t>.</w:t>
+      </w:r>
+    </w:p>
+    <w:p>
+      <w:pPr>
+        <w:rPr>
+          <w:lang w:val="de-DE"/>
+        </w:rPr>
+      </w:pPr>
+      <w:r>
+        <w:rPr>
+          <w:lang w:val="de-DE"/>
+        </w:rPr>
+        <w:t>Wie zu erwarten war, ist der Datenzugriff über HTTP mit dem Parsen von für Browser gedachten HTML-Daten zwar möglich</w:t>
+      </w:r>
+      <w:r>
+        <w:rPr>
+          <w:lang w:val="de-DE"/>
+        </w:rPr>
+        <w:t>,</w:t>
+      </w:r>
+      <w:r>
+        <w:rPr>
+          <w:lang w:val="de-DE"/>
+        </w:rPr>
+        <w:t xml:space="preserve"> aber nur begrenzt sinnvoll. Eine spezielle API hierfür wären wünschenswert und würde vieles einfacher gestalten. Auch die Daten selbst im Studententerminal sind nicht fehlerfrei. So existieren manche Fächer doppelt (z.B. als Modul und als Note sowie Schein,  oder mit einem Schreibfehler im Namen). Die </w:t>
+      </w:r>
+      <w:r>
+        <w:rPr>
+          <w:lang w:val="de-DE"/>
+        </w:rPr>
+        <w:t>Zuordnung</w:t>
+      </w:r>
+      <w:r>
+        <w:rPr>
+          <w:lang w:val="de-DE"/>
+        </w:rPr>
+        <w:t xml:space="preserve"> </w:t>
+      </w:r>
+      <w:r>
+        <w:rPr>
+          <w:lang w:val="de-DE"/>
+        </w:rPr>
+        <w:t>zwischen</w:t>
+      </w:r>
+      <w:r>
+        <w:rPr>
+          <w:lang w:val="de-DE"/>
+        </w:rPr>
+        <w:t xml:space="preserve"> Scheinen, Kursen und Modulen ist ebenfalls mangelhaft und selbst für </w:t>
+      </w:r>
+      <w:r>
+        <w:rPr>
+          <w:lang w:val="de-DE"/>
+        </w:rPr>
+        <w:t xml:space="preserve">uns </w:t>
+      </w:r>
+      <w:r>
+        <w:rPr>
+          <w:lang w:val="de-DE"/>
+        </w:rPr>
+        <w:t>Menschen nicht</w:t>
+      </w:r>
+      <w:r>
+        <w:rPr>
+          <w:lang w:val="de-DE"/>
+        </w:rPr>
+        <w:t xml:space="preserve"> beim Betrachten der Webseite nicht ersichtlich. Somit sind viele Möglichkeiten wie zum Beispiel das Berechnen eines korrekten Notendurchschnitts nicht möglich.</w:t>
+      </w:r>
+    </w:p>
+    <w:p>
+      <w:pPr>
+        <w:rPr>
+          <w:lang w:val="de-DE"/>
+        </w:rPr>
+      </w:pPr>
+      <w:r>
+        <w:rPr>
+          <w:lang w:val="de-DE"/>
+        </w:rPr>
+        <w:t xml:space="preserve"> </w:t>
+      </w:r>
       <w:r>
         <w:rPr>
           <w:lang w:val="de-DE"/>
@@ -19994,6 +20367,7 @@
   <w:style w:type="character" w:default="1" w:styleId="Absatz-Standardschriftart">
     <w:name w:val="Default Paragraph Font"/>
     <w:uiPriority w:val="1"/>
+    <w:semiHidden/>
     <w:unhideWhenUsed/>
   </w:style>
   <w:style w:type="table" w:default="1" w:styleId="NormaleTabelle">
@@ -21361,7 +21735,7 @@
 </file>
 
 <file path=customXml/itemProps2.xml><?xml version="1.0" encoding="utf-8"?>
-<ds:datastoreItem xmlns:ds="http://schemas.openxmlformats.org/officeDocument/2006/customXml" ds:itemID="{9F3594AE-6D2A-421B-A602-EBE0218A0102}">
+<ds:datastoreItem xmlns:ds="http://schemas.openxmlformats.org/officeDocument/2006/customXml" ds:itemID="{67324EB2-425B-4FD7-AA68-F694256B76F0}">
   <ds:schemaRefs>
     <ds:schemaRef ds:uri="http://schemas.openxmlformats.org/officeDocument/2006/bibliography"/>
   </ds:schemaRefs>
@@ -21369,7 +21743,7 @@
 </file>
 
 <file path=customXml/itemProps3.xml><?xml version="1.0" encoding="utf-8"?>
-<ds:datastoreItem xmlns:ds="http://schemas.openxmlformats.org/officeDocument/2006/customXml" ds:itemID="{A1146954-76F4-418C-AA96-EB19A8EEBA33}">
+<ds:datastoreItem xmlns:ds="http://schemas.openxmlformats.org/officeDocument/2006/customXml" ds:itemID="{41A37289-F883-4450-BA2A-5A0D29054D15}">
   <ds:schemaRefs>
     <ds:schemaRef ds:uri="http://schemas.openxmlformats.org/officeDocument/2006/bibliography"/>
   </ds:schemaRefs>

</xml_diff>

<commit_message>
use case diagramm and some chapter edition
</commit_message>
<xml_diff>
--- a/docs/Report2.docx
+++ b/docs/Report2.docx
@@ -1202,167 +1202,197 @@
     </w:p>
     <w:p>
       <w:pPr>
-        <w:rPr>
-          <w:lang w:val="de-DE"/>
-        </w:rPr>
-      </w:pPr>
-      <w:proofErr w:type="spellStart"/>
-      <w:r>
-        <w:rPr>
-          <w:lang w:val="de-DE"/>
-        </w:rPr>
-        <w:t>Äääähm</w:t>
-      </w:r>
-      <w:proofErr w:type="spellEnd"/>
-      <w:r>
-        <w:rPr>
-          <w:lang w:val="de-DE"/>
-        </w:rPr>
-        <w:t xml:space="preserve"> eine </w:t>
-      </w:r>
-      <w:proofErr w:type="spellStart"/>
-      <w:r>
-        <w:rPr>
-          <w:lang w:val="de-DE"/>
-        </w:rPr>
-        <w:t>App</w:t>
-      </w:r>
-      <w:proofErr w:type="spellEnd"/>
-      <w:r>
-        <w:rPr>
-          <w:lang w:val="de-DE"/>
-        </w:rPr>
-        <w:t xml:space="preserve"> d</w:t>
-      </w:r>
-      <w:r>
-        <w:rPr>
-          <w:lang w:val="de-DE"/>
-        </w:rPr>
-        <w:t xml:space="preserve">ie unsere </w:t>
-      </w:r>
-      <w:proofErr w:type="spellStart"/>
-      <w:r>
-        <w:rPr>
-          <w:lang w:val="de-DE"/>
-        </w:rPr>
-        <w:t>noten</w:t>
-      </w:r>
-      <w:proofErr w:type="spellEnd"/>
-      <w:r>
-        <w:rPr>
-          <w:lang w:val="de-DE"/>
-        </w:rPr>
-        <w:t xml:space="preserve"> ausließt!?</w:t>
-      </w:r>
-      <w:r>
-        <w:rPr>
-          <w:lang w:val="de-DE"/>
-        </w:rPr>
-        <w:t xml:space="preserve"> </w:t>
-      </w:r>
-      <w:proofErr w:type="spellStart"/>
-      <w:r>
-        <w:rPr>
-          <w:lang w:val="de-DE"/>
-        </w:rPr>
-        <w:t>Wtf</w:t>
-      </w:r>
-      <w:proofErr w:type="spellEnd"/>
-      <w:r>
-        <w:rPr>
-          <w:lang w:val="de-DE"/>
-        </w:rPr>
-        <w:t>?</w:t>
+        <w:jc w:val="both"/>
+        <w:rPr>
+          <w:lang w:val="de-DE"/>
+        </w:rPr>
+      </w:pPr>
+      <w:r>
+        <w:rPr>
+          <w:lang w:val="de-DE"/>
+        </w:rPr>
+        <w:t xml:space="preserve">Während der Planungsphase des Projekts, mussten wir uns über </w:t>
+      </w:r>
+      <w:r>
+        <w:rPr>
+          <w:lang w:val="de-DE"/>
+        </w:rPr>
+        <w:t xml:space="preserve">unseren konkreten </w:t>
+      </w:r>
+      <w:r>
+        <w:rPr>
+          <w:lang w:val="de-DE"/>
+        </w:rPr>
+        <w:t xml:space="preserve">erwarteten </w:t>
+      </w:r>
+      <w:r>
+        <w:rPr>
+          <w:lang w:val="de-DE"/>
+        </w:rPr>
+        <w:t>Ergebnisse G</w:t>
+      </w:r>
+      <w:r>
+        <w:rPr>
+          <w:lang w:val="de-DE"/>
+        </w:rPr>
+        <w:t xml:space="preserve">edanken machen. </w:t>
+      </w:r>
+      <w:r>
+        <w:rPr>
+          <w:lang w:val="de-DE"/>
+        </w:rPr>
+        <w:t>Es sollen die Noten eines RZ-Benutzers aus dem Notenterminal der HTWG ausgelesen werden und dem Benutzer zur Verfügung gestellt werden. Des Weiteren soll eine möglichst einfache/simple Navigation umgesetzt werden mit der es möglich ist, nach Noten zu suchen und Kurse nach Typen zu Filtern. In der Vorbereitungsphase sind wir auf einige Probleme gestoßen welche wir auch in den späteren Ergebnissen erwarten.</w:t>
       </w:r>
     </w:p>
     <w:p>
       <w:pPr>
-        <w:pStyle w:val="Listenabsatz"/>
-        <w:numPr>
-          <w:ilvl w:val="0"/>
-          <w:numId w:val="20"/>
-        </w:numPr>
-        <w:rPr>
-          <w:lang w:val="de-DE"/>
-        </w:rPr>
-      </w:pPr>
-      <w:r>
-        <w:rPr>
-          <w:lang w:val="de-DE"/>
-        </w:rPr>
-        <w:t>Abschlüsse und Noten finden, auslesen und anzeigen</w:t>
-      </w:r>
-    </w:p>
-    <w:p>
-      <w:pPr>
-        <w:pStyle w:val="Listenabsatz"/>
-        <w:numPr>
-          <w:ilvl w:val="0"/>
-          <w:numId w:val="20"/>
-        </w:numPr>
-        <w:rPr>
-          <w:lang w:val="de-DE"/>
-        </w:rPr>
-      </w:pPr>
-      <w:r>
-        <w:rPr>
-          <w:lang w:val="de-DE"/>
-        </w:rPr>
-        <w:t>Dem Benutzer Funktionen zur Verfügung stellen wie Suche und Filter</w:t>
-      </w:r>
-    </w:p>
-    <w:p>
-      <w:pPr>
-        <w:pStyle w:val="Listenabsatz"/>
-        <w:numPr>
-          <w:ilvl w:val="0"/>
-          <w:numId w:val="20"/>
-        </w:numPr>
-        <w:rPr>
-          <w:lang w:val="de-DE"/>
-        </w:rPr>
-      </w:pPr>
-      <w:r>
-        <w:rPr>
-          <w:lang w:val="de-DE"/>
-        </w:rPr>
-        <w:t>Doppelte Noten und falsche Angaben wegen Falscheinträgen auf dem Server</w:t>
-      </w:r>
-    </w:p>
-    <w:p>
-      <w:pPr>
-        <w:pStyle w:val="Listenabsatz"/>
-        <w:numPr>
-          <w:ilvl w:val="0"/>
-          <w:numId w:val="20"/>
-        </w:numPr>
-        <w:rPr>
-          <w:lang w:val="de-DE"/>
-        </w:rPr>
-      </w:pPr>
-      <w:r>
-        <w:rPr>
-          <w:lang w:val="de-DE"/>
-        </w:rPr>
-        <w:t>Langsames auslesen wegen HTTPS Verbindung zum eh schon langsamen Server</w:t>
-      </w:r>
-    </w:p>
-    <w:p>
-      <w:pPr>
-        <w:pStyle w:val="Listenabsatz"/>
-        <w:numPr>
-          <w:ilvl w:val="0"/>
-          <w:numId w:val="20"/>
-        </w:numPr>
-        <w:rPr>
-          <w:lang w:val="de-DE"/>
-        </w:rPr>
-      </w:pPr>
-      <w:r>
-        <w:rPr>
-          <w:lang w:val="de-DE"/>
-        </w:rPr>
-        <w:t>Langsames auslesen wegen komplette HTML Seite durchsuchen</w:t>
+        <w:jc w:val="both"/>
+        <w:rPr>
+          <w:lang w:val="de-DE"/>
+        </w:rPr>
+      </w:pPr>
+      <w:r>
+        <w:rPr>
+          <w:lang w:val="de-DE"/>
+        </w:rPr>
+        <w:lastRenderedPageBreak/>
+        <w:t>Im Notenterminal we</w:t>
+      </w:r>
+      <w:r>
+        <w:rPr>
+          <w:lang w:val="de-DE"/>
+        </w:rPr>
+        <w:t xml:space="preserve">rden Kursinformationen zum Teil doppelt oder mit fehlerhaften Kursnamen aufgelistet. Des Weiteren war uns schon vor </w:t>
+      </w:r>
+      <w:r>
+        <w:rPr>
+          <w:lang w:val="de-DE"/>
+        </w:rPr>
+        <w:t xml:space="preserve">dem Beginn </w:t>
+      </w:r>
+      <w:r>
+        <w:rPr>
+          <w:lang w:val="de-DE"/>
+        </w:rPr>
+        <w:t>der Entwicklung bekannt, dass bei der Nutzung des QIS-Servers</w:t>
+      </w:r>
+      <w:r>
+        <w:rPr>
+          <w:lang w:val="de-DE"/>
+        </w:rPr>
+        <w:t xml:space="preserve"> lange Reaktionszeiten zu erwarten </w:t>
+      </w:r>
+      <w:r>
+        <w:rPr>
+          <w:lang w:val="de-DE"/>
+        </w:rPr>
+        <w:t>sind</w:t>
+      </w:r>
+      <w:r>
+        <w:rPr>
+          <w:lang w:val="de-DE"/>
+        </w:rPr>
+        <w:t>. Dies liegt zum einen am Server selbst</w:t>
+      </w:r>
+      <w:r>
+        <w:rPr>
+          <w:lang w:val="de-DE"/>
+        </w:rPr>
+        <w:t xml:space="preserve"> und der HTTPS-Verbindung, zum anderen daran das die HTML Seiten komplett durchsucht werden müssen um an die nötigen Informationen zu gelangen.</w:t>
+      </w:r>
+      <w:r>
+        <w:rPr>
+          <w:lang w:val="de-DE"/>
+        </w:rPr>
+        <w:t xml:space="preserve"> </w:t>
+      </w:r>
+      <w:r>
+        <w:rPr>
+          <w:lang w:val="de-DE"/>
+        </w:rPr>
+        <w:t xml:space="preserve">Mit diesen Problemen haben wir noch vor der Entwicklung gerechnet und die erzielten Ergebnisse werden im Kapitel </w:t>
+      </w:r>
+      <w:r>
+        <w:rPr>
+          <w:lang w:val="de-DE"/>
+        </w:rPr>
+        <w:fldChar w:fldCharType="begin"/>
+      </w:r>
+      <w:r>
+        <w:rPr>
+          <w:lang w:val="de-DE"/>
+        </w:rPr>
+        <w:instrText xml:space="preserve"> REF _Ref345873327 \r \h </w:instrText>
+      </w:r>
+      <w:r>
+        <w:rPr>
+          <w:lang w:val="de-DE"/>
+        </w:rPr>
+      </w:r>
+      <w:r>
+        <w:rPr>
+          <w:lang w:val="de-DE"/>
+        </w:rPr>
+        <w:fldChar w:fldCharType="separate"/>
+      </w:r>
+      <w:r>
+        <w:rPr>
+          <w:lang w:val="de-DE"/>
+        </w:rPr>
+        <w:t>6</w:t>
+      </w:r>
+      <w:r>
+        <w:rPr>
+          <w:lang w:val="de-DE"/>
+        </w:rPr>
+        <w:fldChar w:fldCharType="end"/>
+      </w:r>
+      <w:r>
+        <w:rPr>
+          <w:lang w:val="de-DE"/>
+        </w:rPr>
+        <w:t xml:space="preserve"> </w:t>
+      </w:r>
+      <w:r>
+        <w:rPr>
+          <w:lang w:val="de-DE"/>
+        </w:rPr>
+        <w:fldChar w:fldCharType="begin"/>
+      </w:r>
+      <w:r>
+        <w:rPr>
+          <w:lang w:val="de-DE"/>
+        </w:rPr>
+        <w:instrText xml:space="preserve"> REF _Ref345873327 \h </w:instrText>
+      </w:r>
+      <w:r>
+        <w:rPr>
+          <w:lang w:val="de-DE"/>
+        </w:rPr>
+      </w:r>
+      <w:r>
+        <w:rPr>
+          <w:lang w:val="de-DE"/>
+        </w:rPr>
+        <w:fldChar w:fldCharType="separate"/>
+      </w:r>
+      <w:r>
+        <w:rPr>
+          <w:lang w:val="de-DE"/>
+        </w:rPr>
+        <w:t>Erzielte Ergebnisse</w:t>
+      </w:r>
+      <w:r>
+        <w:rPr>
+          <w:lang w:val="de-DE"/>
+        </w:rPr>
+        <w:fldChar w:fldCharType="end"/>
+      </w:r>
+      <w:r>
+        <w:rPr>
+          <w:lang w:val="de-DE"/>
+        </w:rPr>
+        <w:t xml:space="preserve"> beschrieben.</w:t>
       </w:r>
     </w:p>
     <w:p>
@@ -1382,12 +1412,12 @@
         <w:rPr>
           <w:lang w:val="de-DE"/>
         </w:rPr>
-        <w:lastRenderedPageBreak/>
         <w:t>Werkzeuge und Software</w:t>
       </w:r>
     </w:p>
     <w:p>
       <w:pPr>
+        <w:jc w:val="both"/>
         <w:rPr>
           <w:lang w:val="de-DE"/>
         </w:rPr>
@@ -1507,6 +1537,7 @@
     </w:p>
     <w:p>
       <w:pPr>
+        <w:jc w:val="both"/>
         <w:rPr>
           <w:lang w:val="de-DE"/>
         </w:rPr>
@@ -1560,6 +1591,7 @@
     </w:p>
     <w:p>
       <w:pPr>
+        <w:jc w:val="both"/>
         <w:rPr>
           <w:lang w:val="de-DE"/>
         </w:rPr>
@@ -1582,7 +1614,21 @@
         <w:rPr>
           <w:lang w:val="de-DE"/>
         </w:rPr>
-        <w:t xml:space="preserve">-Icons wurde das freier Vektorzeichenprogramm </w:t>
+        <w:t xml:space="preserve">-Icons wurde das </w:t>
+      </w:r>
+      <w:proofErr w:type="gramStart"/>
+      <w:r>
+        <w:rPr>
+          <w:lang w:val="de-DE"/>
+        </w:rPr>
+        <w:t>freier</w:t>
+      </w:r>
+      <w:proofErr w:type="gramEnd"/>
+      <w:r>
+        <w:rPr>
+          <w:lang w:val="de-DE"/>
+        </w:rPr>
+        <w:t xml:space="preserve"> Vektorzeichenprogramm </w:t>
       </w:r>
       <w:proofErr w:type="spellStart"/>
       <w:r>
@@ -1624,7 +1670,21 @@
         <w:rPr>
           <w:lang w:val="de-DE"/>
         </w:rPr>
-        <w:t xml:space="preserve"> im Emulator aufzuzeichnen, da es auf Android-Geräten ohne </w:t>
+        <w:t xml:space="preserve"> im Emulator aufzuzeichnen, da es auf </w:t>
+      </w:r>
+      <w:proofErr w:type="spellStart"/>
+      <w:r>
+        <w:rPr>
+          <w:lang w:val="de-DE"/>
+        </w:rPr>
+        <w:t>Android</w:t>
+      </w:r>
+      <w:proofErr w:type="spellEnd"/>
+      <w:r>
+        <w:rPr>
+          <w:lang w:val="de-DE"/>
+        </w:rPr>
+        <w:t xml:space="preserve">-Geräten ohne </w:t>
       </w:r>
       <w:proofErr w:type="spellStart"/>
       <w:r>
@@ -1648,6 +1708,7 @@
           <w:ilvl w:val="0"/>
           <w:numId w:val="14"/>
         </w:numPr>
+        <w:jc w:val="both"/>
       </w:pPr>
       <w:proofErr w:type="spellStart"/>
       <w:r>
@@ -1657,6 +1718,7 @@
     </w:p>
     <w:p>
       <w:pPr>
+        <w:jc w:val="both"/>
         <w:rPr>
           <w:lang w:val="de-DE"/>
         </w:rPr>
@@ -1714,6 +1776,7 @@
     </w:p>
     <w:p>
       <w:pPr>
+        <w:jc w:val="both"/>
         <w:rPr>
           <w:lang w:val="de-DE"/>
         </w:rPr>
@@ -1739,6 +1802,7 @@
     </w:p>
     <w:p>
       <w:pPr>
+        <w:jc w:val="both"/>
         <w:rPr>
           <w:lang w:val="de-DE"/>
         </w:rPr>
@@ -1849,6 +1913,7 @@
           <w:ilvl w:val="0"/>
           <w:numId w:val="14"/>
         </w:numPr>
+        <w:jc w:val="both"/>
         <w:rPr>
           <w:lang w:val="de-DE"/>
         </w:rPr>
@@ -1935,14 +2000,14 @@
         <w:rPr>
           <w:lang w:val="de-DE"/>
         </w:rPr>
-        <w:t>einer Android-</w:t>
+        <w:t xml:space="preserve">einer </w:t>
       </w:r>
       <w:proofErr w:type="spellStart"/>
       <w:r>
         <w:rPr>
           <w:lang w:val="de-DE"/>
         </w:rPr>
-        <w:t>App</w:t>
+        <w:t>Android-App</w:t>
       </w:r>
       <w:proofErr w:type="spellEnd"/>
       <w:r>
@@ -1955,6 +2020,12 @@
       <w:bookmarkStart w:id="3" w:name="_Ref344993857"/>
       <w:bookmarkStart w:id="4" w:name="_Ref344993865"/>
       <w:bookmarkStart w:id="5" w:name="_Ref344993869"/>
+      <w:r>
+        <w:rPr>
+          <w:lang w:val="de-DE"/>
+        </w:rPr>
+        <w:t xml:space="preserve"> </w:t>
+      </w:r>
     </w:p>
     <w:p>
       <w:pPr>
@@ -1963,6 +2034,7 @@
           <w:ilvl w:val="1"/>
           <w:numId w:val="14"/>
         </w:numPr>
+        <w:jc w:val="both"/>
         <w:rPr>
           <w:lang w:val="de-DE"/>
         </w:rPr>
@@ -1978,34 +2050,30 @@
     </w:p>
     <w:p>
       <w:pPr>
-        <w:rPr>
-          <w:lang w:val="de-DE"/>
-        </w:rPr>
-      </w:pPr>
-      <w:r>
-        <w:rPr>
-          <w:lang w:val="de-DE"/>
-        </w:rPr>
-        <w:t>TODO:</w:t>
+        <w:jc w:val="both"/>
+        <w:rPr>
+          <w:lang w:val="de-DE"/>
+        </w:rPr>
+      </w:pPr>
+      <w:r>
+        <w:rPr>
+          <w:lang w:val="de-DE"/>
+        </w:rPr>
+        <w:t>TODO: Unterkapitel in Architektur aufnehmen?</w:t>
       </w:r>
     </w:p>
     <w:p>
       <w:pPr>
-        <w:rPr>
-          <w:lang w:val="de-DE"/>
-        </w:rPr>
-      </w:pPr>
-      <w:r>
-        <w:rPr>
-          <w:noProof/>
-          <w:lang w:val="de-DE" w:eastAsia="de-DE" w:bidi="ar-SA"/>
-        </w:rPr>
+        <w:keepNext/>
+        <w:jc w:val="center"/>
+      </w:pPr>
+      <w:r>
         <w:lastRenderedPageBreak/>
         <w:drawing>
           <wp:inline distT="0" distB="0" distL="0" distR="0">
-            <wp:extent cx="5472608" cy="3168352"/>
-            <wp:effectExtent l="19050" t="0" r="0" b="0"/>
-            <wp:docPr id="2" name="Objekt 1"/>
+            <wp:extent cx="3024336" cy="2664296"/>
+            <wp:effectExtent l="0" t="0" r="4614" b="0"/>
+            <wp:docPr id="9" name="Objekt 4"/>
             <wp:cNvGraphicFramePr/>
             <a:graphic xmlns:a="http://schemas.openxmlformats.org/drawingml/2006/main">
               <a:graphicData uri="http://schemas.openxmlformats.org/drawingml/2006/lockedCanvas">
@@ -2017,165 +2085,11 @@
                   <a:grpSpPr>
                     <a:xfrm>
                       <a:off x="0" y="0"/>
-                      <a:ext cx="5472608" cy="3168352"/>
-                      <a:chOff x="1331640" y="260648"/>
-                      <a:chExt cx="5472608" cy="3168352"/>
+                      <a:ext cx="3024336" cy="2664296"/>
+                      <a:chOff x="1907704" y="260648"/>
+                      <a:chExt cx="3024336" cy="2664296"/>
                     </a:xfrm>
                   </a:grpSpPr>
-                  <a:sp>
-                    <a:nvSpPr>
-                      <a:cNvPr id="2" name="Ellipse 1"/>
-                      <a:cNvSpPr/>
-                    </a:nvSpPr>
-                    <a:spPr>
-                      <a:xfrm>
-                        <a:off x="1331640" y="1484784"/>
-                        <a:ext cx="1061171" cy="564228"/>
-                      </a:xfrm>
-                      <a:prstGeom prst="ellipse">
-                        <a:avLst/>
-                      </a:prstGeom>
-                      <a:noFill/>
-                      <a:ln>
-                        <a:solidFill>
-                          <a:schemeClr val="tx1"/>
-                        </a:solidFill>
-                      </a:ln>
-                    </a:spPr>
-                    <a:txSp>
-                      <a:txBody>
-                        <a:bodyPr rtlCol="0" anchor="ctr"/>
-                        <a:lstStyle>
-                          <a:defPPr>
-                            <a:defRPr lang="de-DE"/>
-                          </a:defPPr>
-                          <a:lvl1pPr marL="0" algn="l" defTabSz="914400" rtl="0" eaLnBrk="1" latinLnBrk="0" hangingPunct="1">
-                            <a:defRPr sz="1800" kern="1200">
-                              <a:solidFill>
-                                <a:schemeClr val="lt1"/>
-                              </a:solidFill>
-                              <a:latin typeface="+mn-lt"/>
-                              <a:ea typeface="+mn-ea"/>
-                              <a:cs typeface="+mn-cs"/>
-                            </a:defRPr>
-                          </a:lvl1pPr>
-                          <a:lvl2pPr marL="457200" algn="l" defTabSz="914400" rtl="0" eaLnBrk="1" latinLnBrk="0" hangingPunct="1">
-                            <a:defRPr sz="1800" kern="1200">
-                              <a:solidFill>
-                                <a:schemeClr val="lt1"/>
-                              </a:solidFill>
-                              <a:latin typeface="+mn-lt"/>
-                              <a:ea typeface="+mn-ea"/>
-                              <a:cs typeface="+mn-cs"/>
-                            </a:defRPr>
-                          </a:lvl2pPr>
-                          <a:lvl3pPr marL="914400" algn="l" defTabSz="914400" rtl="0" eaLnBrk="1" latinLnBrk="0" hangingPunct="1">
-                            <a:defRPr sz="1800" kern="1200">
-                              <a:solidFill>
-                                <a:schemeClr val="lt1"/>
-                              </a:solidFill>
-                              <a:latin typeface="+mn-lt"/>
-                              <a:ea typeface="+mn-ea"/>
-                              <a:cs typeface="+mn-cs"/>
-                            </a:defRPr>
-                          </a:lvl3pPr>
-                          <a:lvl4pPr marL="1371600" algn="l" defTabSz="914400" rtl="0" eaLnBrk="1" latinLnBrk="0" hangingPunct="1">
-                            <a:defRPr sz="1800" kern="1200">
-                              <a:solidFill>
-                                <a:schemeClr val="lt1"/>
-                              </a:solidFill>
-                              <a:latin typeface="+mn-lt"/>
-                              <a:ea typeface="+mn-ea"/>
-                              <a:cs typeface="+mn-cs"/>
-                            </a:defRPr>
-                          </a:lvl4pPr>
-                          <a:lvl5pPr marL="1828800" algn="l" defTabSz="914400" rtl="0" eaLnBrk="1" latinLnBrk="0" hangingPunct="1">
-                            <a:defRPr sz="1800" kern="1200">
-                              <a:solidFill>
-                                <a:schemeClr val="lt1"/>
-                              </a:solidFill>
-                              <a:latin typeface="+mn-lt"/>
-                              <a:ea typeface="+mn-ea"/>
-                              <a:cs typeface="+mn-cs"/>
-                            </a:defRPr>
-                          </a:lvl5pPr>
-                          <a:lvl6pPr marL="2286000" algn="l" defTabSz="914400" rtl="0" eaLnBrk="1" latinLnBrk="0" hangingPunct="1">
-                            <a:defRPr sz="1800" kern="1200">
-                              <a:solidFill>
-                                <a:schemeClr val="lt1"/>
-                              </a:solidFill>
-                              <a:latin typeface="+mn-lt"/>
-                              <a:ea typeface="+mn-ea"/>
-                              <a:cs typeface="+mn-cs"/>
-                            </a:defRPr>
-                          </a:lvl6pPr>
-                          <a:lvl7pPr marL="2743200" algn="l" defTabSz="914400" rtl="0" eaLnBrk="1" latinLnBrk="0" hangingPunct="1">
-                            <a:defRPr sz="1800" kern="1200">
-                              <a:solidFill>
-                                <a:schemeClr val="lt1"/>
-                              </a:solidFill>
-                              <a:latin typeface="+mn-lt"/>
-                              <a:ea typeface="+mn-ea"/>
-                              <a:cs typeface="+mn-cs"/>
-                            </a:defRPr>
-                          </a:lvl7pPr>
-                          <a:lvl8pPr marL="3200400" algn="l" defTabSz="914400" rtl="0" eaLnBrk="1" latinLnBrk="0" hangingPunct="1">
-                            <a:defRPr sz="1800" kern="1200">
-                              <a:solidFill>
-                                <a:schemeClr val="lt1"/>
-                              </a:solidFill>
-                              <a:latin typeface="+mn-lt"/>
-                              <a:ea typeface="+mn-ea"/>
-                              <a:cs typeface="+mn-cs"/>
-                            </a:defRPr>
-                          </a:lvl8pPr>
-                          <a:lvl9pPr marL="3657600" algn="l" defTabSz="914400" rtl="0" eaLnBrk="1" latinLnBrk="0" hangingPunct="1">
-                            <a:defRPr sz="1800" kern="1200">
-                              <a:solidFill>
-                                <a:schemeClr val="lt1"/>
-                              </a:solidFill>
-                              <a:latin typeface="+mn-lt"/>
-                              <a:ea typeface="+mn-ea"/>
-                              <a:cs typeface="+mn-cs"/>
-                            </a:defRPr>
-                          </a:lvl9pPr>
-                        </a:lstStyle>
-                        <a:p>
-                          <a:pPr algn="ctr"/>
-                          <a:r>
-                            <a:rPr lang="de-DE" sz="1200" dirty="0" smtClean="0">
-                              <a:solidFill>
-                                <a:schemeClr val="tx1"/>
-                              </a:solidFill>
-                            </a:rPr>
-                            <a:t>Benutzer</a:t>
-                          </a:r>
-                          <a:endParaRPr lang="de-DE" sz="1200" dirty="0">
-                            <a:solidFill>
-                              <a:schemeClr val="tx1"/>
-                            </a:solidFill>
-                          </a:endParaRPr>
-                        </a:p>
-                      </a:txBody>
-                      <a:useSpRect/>
-                    </a:txSp>
-                    <a:style>
-                      <a:lnRef idx="2">
-                        <a:schemeClr val="accent1">
-                          <a:shade val="50000"/>
-                        </a:schemeClr>
-                      </a:lnRef>
-                      <a:fillRef idx="1">
-                        <a:schemeClr val="accent1"/>
-                      </a:fillRef>
-                      <a:effectRef idx="0">
-                        <a:schemeClr val="accent1"/>
-                      </a:effectRef>
-                      <a:fontRef idx="minor">
-                        <a:schemeClr val="lt1"/>
-                      </a:fontRef>
-                    </a:style>
-                  </a:sp>
                   <a:sp>
                     <a:nvSpPr>
                       <a:cNvPr id="4" name="Rechteck 3"/>
@@ -2183,14 +2097,14 @@
                     </a:nvSpPr>
                     <a:spPr>
                       <a:xfrm>
-                        <a:off x="2987824" y="260648"/>
-                        <a:ext cx="2016224" cy="3168352"/>
+                        <a:off x="3059832" y="260648"/>
+                        <a:ext cx="1872208" cy="2664296"/>
                       </a:xfrm>
                       <a:prstGeom prst="rect">
                         <a:avLst/>
                       </a:prstGeom>
                       <a:noFill/>
-                      <a:ln>
+                      <a:ln w="6350">
                         <a:solidFill>
                           <a:schemeClr val="tx1"/>
                         </a:solidFill>
@@ -2326,13 +2240,13 @@
                     <a:spPr>
                       <a:xfrm>
                         <a:off x="3347864" y="332656"/>
-                        <a:ext cx="1273405" cy="432048"/>
+                        <a:ext cx="1440160" cy="360040"/>
                       </a:xfrm>
                       <a:prstGeom prst="ellipse">
                         <a:avLst/>
                       </a:prstGeom>
                       <a:noFill/>
-                      <a:ln>
+                      <a:ln w="6350">
                         <a:solidFill>
                           <a:schemeClr val="tx1"/>
                         </a:solidFill>
@@ -2439,14 +2353,14 @@
                         <a:p>
                           <a:pPr algn="ctr"/>
                           <a:r>
-                            <a:rPr lang="de-DE" sz="1200" dirty="0" smtClean="0">
+                            <a:rPr lang="de-DE" sz="1100" dirty="0" smtClean="0">
                               <a:solidFill>
                                 <a:schemeClr val="tx1"/>
                               </a:solidFill>
                             </a:rPr>
                             <a:t>Abschlüsse anzeigen</a:t>
                           </a:r>
-                          <a:endParaRPr lang="de-DE" sz="1200" dirty="0">
+                          <a:endParaRPr lang="de-DE" sz="1100" dirty="0">
                             <a:solidFill>
                               <a:schemeClr val="tx1"/>
                             </a:solidFill>
@@ -2479,14 +2393,14 @@
                     </a:nvSpPr>
                     <a:spPr>
                       <a:xfrm>
-                        <a:off x="3275856" y="908720"/>
-                        <a:ext cx="1432581" cy="432048"/>
+                        <a:off x="3347863" y="836712"/>
+                        <a:ext cx="1440161" cy="360040"/>
                       </a:xfrm>
                       <a:prstGeom prst="ellipse">
                         <a:avLst/>
                       </a:prstGeom>
                       <a:noFill/>
-                      <a:ln>
+                      <a:ln w="6350">
                         <a:solidFill>
                           <a:schemeClr val="tx1"/>
                         </a:solidFill>
@@ -2593,14 +2507,14 @@
                         <a:p>
                           <a:pPr algn="ctr"/>
                           <a:r>
-                            <a:rPr lang="de-DE" sz="1200" dirty="0" smtClean="0">
+                            <a:rPr lang="de-DE" sz="1100" dirty="0" smtClean="0">
                               <a:solidFill>
                                 <a:schemeClr val="tx1"/>
                               </a:solidFill>
                             </a:rPr>
                             <a:t>Kurse/Noten anzeigen</a:t>
                           </a:r>
-                          <a:endParaRPr lang="de-DE" sz="1200" dirty="0">
+                          <a:endParaRPr lang="de-DE" sz="1100" dirty="0">
                             <a:solidFill>
                               <a:schemeClr val="tx1"/>
                             </a:solidFill>
@@ -2633,14 +2547,14 @@
                     </a:nvSpPr>
                     <a:spPr>
                       <a:xfrm>
-                        <a:off x="3275856" y="1556792"/>
-                        <a:ext cx="1538697" cy="432048"/>
+                        <a:off x="3347864" y="1340768"/>
+                        <a:ext cx="1440160" cy="360040"/>
                       </a:xfrm>
                       <a:prstGeom prst="ellipse">
                         <a:avLst/>
                       </a:prstGeom>
                       <a:noFill/>
-                      <a:ln>
+                      <a:ln w="6350">
                         <a:solidFill>
                           <a:schemeClr val="tx1"/>
                         </a:solidFill>
@@ -2747,14 +2661,14 @@
                         <a:p>
                           <a:pPr algn="ctr"/>
                           <a:r>
-                            <a:rPr lang="de-DE" sz="1200" dirty="0" smtClean="0">
+                            <a:rPr lang="de-DE" sz="1100" dirty="0" smtClean="0">
                               <a:solidFill>
                                 <a:schemeClr val="tx1"/>
                               </a:solidFill>
                             </a:rPr>
                             <a:t>Kursdetails anzeigen</a:t>
                           </a:r>
-                          <a:endParaRPr lang="de-DE" sz="1200" dirty="0">
+                          <a:endParaRPr lang="de-DE" sz="1100" dirty="0">
                             <a:solidFill>
                               <a:schemeClr val="tx1"/>
                             </a:solidFill>
@@ -2787,14 +2701,14 @@
                     </a:nvSpPr>
                     <a:spPr>
                       <a:xfrm>
-                        <a:off x="3275856" y="2204864"/>
-                        <a:ext cx="1485639" cy="564228"/>
+                        <a:off x="3347864" y="1844824"/>
+                        <a:ext cx="1440160" cy="470190"/>
                       </a:xfrm>
                       <a:prstGeom prst="ellipse">
                         <a:avLst/>
                       </a:prstGeom>
                       <a:noFill/>
-                      <a:ln>
+                      <a:ln w="6350">
                         <a:solidFill>
                           <a:schemeClr val="tx1"/>
                         </a:solidFill>
@@ -2901,14 +2815,14 @@
                         <a:p>
                           <a:pPr algn="ctr"/>
                           <a:r>
-                            <a:rPr lang="de-DE" sz="1200" dirty="0" smtClean="0">
+                            <a:rPr lang="de-DE" sz="1100" dirty="0" smtClean="0">
                               <a:solidFill>
                                 <a:schemeClr val="tx1"/>
                               </a:solidFill>
                             </a:rPr>
                             <a:t>Kurse suchen und filtern</a:t>
                           </a:r>
-                          <a:endParaRPr lang="de-DE" sz="1200" dirty="0">
+                          <a:endParaRPr lang="de-DE" sz="1100" dirty="0">
                             <a:solidFill>
                               <a:schemeClr val="tx1"/>
                             </a:solidFill>
@@ -2941,14 +2855,14 @@
                     </a:nvSpPr>
                     <a:spPr>
                       <a:xfrm>
-                        <a:off x="3419872" y="2852936"/>
-                        <a:ext cx="1273405" cy="492220"/>
+                        <a:off x="3347864" y="2420888"/>
+                        <a:ext cx="1440160" cy="410184"/>
                       </a:xfrm>
                       <a:prstGeom prst="ellipse">
                         <a:avLst/>
                       </a:prstGeom>
                       <a:noFill/>
-                      <a:ln>
+                      <a:ln w="6350">
                         <a:solidFill>
                           <a:schemeClr val="tx1"/>
                         </a:solidFill>
@@ -3055,14 +2969,14 @@
                         <a:p>
                           <a:pPr algn="ctr"/>
                           <a:r>
-                            <a:rPr lang="de-DE" sz="1200" dirty="0" smtClean="0">
+                            <a:rPr lang="de-DE" sz="1100" dirty="0" smtClean="0">
                               <a:solidFill>
                                 <a:schemeClr val="tx1"/>
                               </a:solidFill>
                             </a:rPr>
                             <a:t>Noten „teilen“</a:t>
                           </a:r>
-                          <a:endParaRPr lang="de-DE" sz="1200" dirty="0">
+                          <a:endParaRPr lang="de-DE" sz="1100" dirty="0">
                             <a:solidFill>
                               <a:schemeClr val="tx1"/>
                             </a:solidFill>
@@ -3092,23 +3006,22 @@
                     <a:nvCxnSpPr>
                       <a:cNvPr id="11" name="Gerade Verbindung mit Pfeil 10"/>
                       <a:cNvCxnSpPr>
-                        <a:stCxn id="2" idx="6"/>
                         <a:endCxn id="5" idx="2"/>
                       </a:cNvCxnSpPr>
                     </a:nvCxnSpPr>
                     <a:spPr>
                       <a:xfrm flipV="1">
-                        <a:off x="2392811" y="548680"/>
-                        <a:ext cx="955053" cy="1218218"/>
+                        <a:off x="2483768" y="512676"/>
+                        <a:ext cx="864096" cy="756084"/>
                       </a:xfrm>
                       <a:prstGeom prst="straightConnector1">
                         <a:avLst/>
                       </a:prstGeom>
-                      <a:ln w="15875">
+                      <a:ln w="6350">
                         <a:solidFill>
                           <a:schemeClr val="tx1"/>
                         </a:solidFill>
-                        <a:tailEnd type="arrow"/>
+                        <a:tailEnd type="none"/>
                       </a:ln>
                     </a:spPr>
                     <a:style>
@@ -3130,23 +3043,22 @@
                     <a:nvCxnSpPr>
                       <a:cNvPr id="12" name="Gerade Verbindung mit Pfeil 11"/>
                       <a:cNvCxnSpPr>
-                        <a:stCxn id="2" idx="6"/>
                         <a:endCxn id="6" idx="2"/>
                       </a:cNvCxnSpPr>
                     </a:nvCxnSpPr>
                     <a:spPr>
                       <a:xfrm flipV="1">
-                        <a:off x="2392811" y="1124744"/>
-                        <a:ext cx="883045" cy="642154"/>
+                        <a:off x="2555776" y="1016732"/>
+                        <a:ext cx="792087" cy="396044"/>
                       </a:xfrm>
                       <a:prstGeom prst="straightConnector1">
                         <a:avLst/>
                       </a:prstGeom>
-                      <a:ln w="15875">
+                      <a:ln w="6350">
                         <a:solidFill>
                           <a:schemeClr val="tx1"/>
                         </a:solidFill>
-                        <a:tailEnd type="arrow"/>
+                        <a:tailEnd type="none"/>
                       </a:ln>
                     </a:spPr>
                     <a:style>
@@ -3168,23 +3080,22 @@
                     <a:nvCxnSpPr>
                       <a:cNvPr id="15" name="Gerade Verbindung mit Pfeil 14"/>
                       <a:cNvCxnSpPr>
-                        <a:stCxn id="2" idx="6"/>
                         <a:endCxn id="7" idx="2"/>
                       </a:cNvCxnSpPr>
                     </a:nvCxnSpPr>
                     <a:spPr>
-                      <a:xfrm>
-                        <a:off x="2392811" y="1766898"/>
-                        <a:ext cx="883045" cy="5918"/>
+                      <a:xfrm flipV="1">
+                        <a:off x="2555776" y="1520788"/>
+                        <a:ext cx="792088" cy="36004"/>
                       </a:xfrm>
                       <a:prstGeom prst="straightConnector1">
                         <a:avLst/>
                       </a:prstGeom>
-                      <a:ln w="15875">
+                      <a:ln w="6350">
                         <a:solidFill>
                           <a:schemeClr val="tx1"/>
                         </a:solidFill>
-                        <a:tailEnd type="arrow"/>
+                        <a:tailEnd type="none"/>
                       </a:ln>
                     </a:spPr>
                     <a:style>
@@ -3206,23 +3117,22 @@
                     <a:nvCxnSpPr>
                       <a:cNvPr id="18" name="Gerade Verbindung mit Pfeil 17"/>
                       <a:cNvCxnSpPr>
-                        <a:stCxn id="2" idx="6"/>
                         <a:endCxn id="8" idx="2"/>
                       </a:cNvCxnSpPr>
                     </a:nvCxnSpPr>
                     <a:spPr>
                       <a:xfrm>
-                        <a:off x="2392811" y="1766898"/>
-                        <a:ext cx="883045" cy="720080"/>
+                        <a:off x="2555776" y="1772816"/>
+                        <a:ext cx="792088" cy="307103"/>
                       </a:xfrm>
                       <a:prstGeom prst="straightConnector1">
                         <a:avLst/>
                       </a:prstGeom>
-                      <a:ln w="15875">
+                      <a:ln w="6350">
                         <a:solidFill>
                           <a:schemeClr val="tx1"/>
                         </a:solidFill>
-                        <a:tailEnd type="arrow"/>
+                        <a:tailEnd type="none"/>
                       </a:ln>
                     </a:spPr>
                     <a:style>
@@ -3244,23 +3154,22 @@
                     <a:nvCxnSpPr>
                       <a:cNvPr id="21" name="Gerade Verbindung mit Pfeil 20"/>
                       <a:cNvCxnSpPr>
-                        <a:stCxn id="2" idx="6"/>
                         <a:endCxn id="9" idx="2"/>
                       </a:cNvCxnSpPr>
                     </a:nvCxnSpPr>
                     <a:spPr>
                       <a:xfrm>
-                        <a:off x="2392811" y="1766898"/>
-                        <a:ext cx="1027061" cy="1332148"/>
+                        <a:off x="2483768" y="1916832"/>
+                        <a:ext cx="864096" cy="709148"/>
                       </a:xfrm>
                       <a:prstGeom prst="straightConnector1">
                         <a:avLst/>
                       </a:prstGeom>
-                      <a:ln w="15875">
+                      <a:ln w="6350">
                         <a:solidFill>
                           <a:schemeClr val="tx1"/>
                         </a:solidFill>
-                        <a:tailEnd type="arrow"/>
+                        <a:tailEnd type="none"/>
                       </a:ln>
                     </a:spPr>
                     <a:style>
@@ -3280,19 +3189,19 @@
                   </a:cxnSp>
                   <a:sp>
                     <a:nvSpPr>
-                      <a:cNvPr id="37" name="Rechteck 36"/>
+                      <a:cNvPr id="16" name="Ellipse 15"/>
                       <a:cNvSpPr/>
                     </a:nvSpPr>
                     <a:spPr>
                       <a:xfrm>
-                        <a:off x="5580112" y="260648"/>
-                        <a:ext cx="1224136" cy="3168352"/>
+                        <a:off x="2195736" y="1340768"/>
+                        <a:ext cx="144016" cy="144016"/>
                       </a:xfrm>
-                      <a:prstGeom prst="rect">
+                      <a:prstGeom prst="ellipse">
                         <a:avLst/>
                       </a:prstGeom>
                       <a:noFill/>
-                      <a:ln>
+                      <a:ln w="6350">
                         <a:solidFill>
                           <a:schemeClr val="tx1"/>
                         </a:solidFill>
@@ -3398,15 +3307,7 @@
                         </a:lstStyle>
                         <a:p>
                           <a:pPr algn="ctr"/>
-                          <a:r>
-                            <a:rPr lang="de-DE" sz="1600" dirty="0" smtClean="0">
-                              <a:solidFill>
-                                <a:schemeClr val="tx1"/>
-                              </a:solidFill>
-                            </a:rPr>
-                            <a:t>QIS-Server</a:t>
-                          </a:r>
-                          <a:endParaRPr lang="de-DE" sz="1600" dirty="0">
+                          <a:endParaRPr lang="de-DE" sz="1200" dirty="0">
                             <a:solidFill>
                               <a:schemeClr val="tx1"/>
                             </a:solidFill>
@@ -3434,25 +3335,24 @@
                   </a:sp>
                   <a:cxnSp>
                     <a:nvCxnSpPr>
-                      <a:cNvPr id="70" name="Gerade Verbindung mit Pfeil 69"/>
+                      <a:cNvPr id="17" name="Gerade Verbindung mit Pfeil 16"/>
                       <a:cNvCxnSpPr>
-                        <a:stCxn id="4" idx="3"/>
-                        <a:endCxn id="37" idx="1"/>
+                        <a:stCxn id="16" idx="4"/>
                       </a:cNvCxnSpPr>
                     </a:nvCxnSpPr>
                     <a:spPr>
                       <a:xfrm>
-                        <a:off x="5004048" y="1844824"/>
-                        <a:ext cx="576064" cy="0"/>
+                        <a:off x="2267744" y="1484784"/>
+                        <a:ext cx="0" cy="216024"/>
                       </a:xfrm>
                       <a:prstGeom prst="straightConnector1">
                         <a:avLst/>
                       </a:prstGeom>
-                      <a:ln w="25400">
+                      <a:ln w="6350">
                         <a:solidFill>
                           <a:schemeClr val="tx1"/>
                         </a:solidFill>
-                        <a:tailEnd type="triangle"/>
+                        <a:tailEnd type="none"/>
                       </a:ln>
                     </a:spPr>
                     <a:style>
@@ -3470,12 +3370,352 @@
                       </a:fontRef>
                     </a:style>
                   </a:cxnSp>
+                  <a:cxnSp>
+                    <a:nvCxnSpPr>
+                      <a:cNvPr id="23" name="Gerade Verbindung mit Pfeil 22"/>
+                      <a:cNvCxnSpPr/>
+                    </a:nvCxnSpPr>
+                    <a:spPr>
+                      <a:xfrm>
+                        <a:off x="2267744" y="1700808"/>
+                        <a:ext cx="72008" cy="216024"/>
+                      </a:xfrm>
+                      <a:prstGeom prst="straightConnector1">
+                        <a:avLst/>
+                      </a:prstGeom>
+                      <a:ln w="6350">
+                        <a:solidFill>
+                          <a:schemeClr val="tx1"/>
+                        </a:solidFill>
+                        <a:tailEnd type="none"/>
+                      </a:ln>
+                    </a:spPr>
+                    <a:style>
+                      <a:lnRef idx="1">
+                        <a:schemeClr val="accent1"/>
+                      </a:lnRef>
+                      <a:fillRef idx="0">
+                        <a:schemeClr val="accent1"/>
+                      </a:fillRef>
+                      <a:effectRef idx="0">
+                        <a:schemeClr val="accent1"/>
+                      </a:effectRef>
+                      <a:fontRef idx="minor">
+                        <a:schemeClr val="tx1"/>
+                      </a:fontRef>
+                    </a:style>
+                  </a:cxnSp>
+                  <a:cxnSp>
+                    <a:nvCxnSpPr>
+                      <a:cNvPr id="26" name="Gerade Verbindung mit Pfeil 25"/>
+                      <a:cNvCxnSpPr/>
+                    </a:nvCxnSpPr>
+                    <a:spPr>
+                      <a:xfrm flipH="1">
+                        <a:off x="2195736" y="1700808"/>
+                        <a:ext cx="72008" cy="216024"/>
+                      </a:xfrm>
+                      <a:prstGeom prst="straightConnector1">
+                        <a:avLst/>
+                      </a:prstGeom>
+                      <a:ln w="6350">
+                        <a:solidFill>
+                          <a:schemeClr val="tx1"/>
+                        </a:solidFill>
+                        <a:tailEnd type="none"/>
+                      </a:ln>
+                    </a:spPr>
+                    <a:style>
+                      <a:lnRef idx="1">
+                        <a:schemeClr val="accent1"/>
+                      </a:lnRef>
+                      <a:fillRef idx="0">
+                        <a:schemeClr val="accent1"/>
+                      </a:fillRef>
+                      <a:effectRef idx="0">
+                        <a:schemeClr val="accent1"/>
+                      </a:effectRef>
+                      <a:fontRef idx="minor">
+                        <a:schemeClr val="tx1"/>
+                      </a:fontRef>
+                    </a:style>
+                  </a:cxnSp>
+                  <a:cxnSp>
+                    <a:nvCxnSpPr>
+                      <a:cNvPr id="31" name="Gerade Verbindung mit Pfeil 30"/>
+                      <a:cNvCxnSpPr/>
+                    </a:nvCxnSpPr>
+                    <a:spPr>
+                      <a:xfrm>
+                        <a:off x="2123728" y="1556792"/>
+                        <a:ext cx="288032" cy="0"/>
+                      </a:xfrm>
+                      <a:prstGeom prst="straightConnector1">
+                        <a:avLst/>
+                      </a:prstGeom>
+                      <a:ln w="6350">
+                        <a:solidFill>
+                          <a:schemeClr val="tx1"/>
+                        </a:solidFill>
+                        <a:tailEnd type="none"/>
+                      </a:ln>
+                    </a:spPr>
+                    <a:style>
+                      <a:lnRef idx="1">
+                        <a:schemeClr val="accent1"/>
+                      </a:lnRef>
+                      <a:fillRef idx="0">
+                        <a:schemeClr val="accent1"/>
+                      </a:fillRef>
+                      <a:effectRef idx="0">
+                        <a:schemeClr val="accent1"/>
+                      </a:effectRef>
+                      <a:fontRef idx="minor">
+                        <a:schemeClr val="tx1"/>
+                      </a:fontRef>
+                    </a:style>
+                  </a:cxnSp>
+                  <a:sp>
+                    <a:nvSpPr>
+                      <a:cNvPr id="107" name="Textfeld 106"/>
+                      <a:cNvSpPr txBox="1"/>
+                    </a:nvSpPr>
+                    <a:spPr>
+                      <a:xfrm>
+                        <a:off x="1907704" y="1871246"/>
+                        <a:ext cx="702436" cy="261610"/>
+                      </a:xfrm>
+                      <a:prstGeom prst="rect">
+                        <a:avLst/>
+                      </a:prstGeom>
+                      <a:noFill/>
+                    </a:spPr>
+                    <a:txSp>
+                      <a:txBody>
+                        <a:bodyPr wrap="none" rtlCol="0">
+                          <a:spAutoFit/>
+                        </a:bodyPr>
+                        <a:lstStyle>
+                          <a:defPPr>
+                            <a:defRPr lang="de-DE"/>
+                          </a:defPPr>
+                          <a:lvl1pPr marL="0" algn="l" defTabSz="914400" rtl="0" eaLnBrk="1" latinLnBrk="0" hangingPunct="1">
+                            <a:defRPr sz="1800" kern="1200">
+                              <a:solidFill>
+                                <a:schemeClr val="tx1"/>
+                              </a:solidFill>
+                              <a:latin typeface="+mn-lt"/>
+                              <a:ea typeface="+mn-ea"/>
+                              <a:cs typeface="+mn-cs"/>
+                            </a:defRPr>
+                          </a:lvl1pPr>
+                          <a:lvl2pPr marL="457200" algn="l" defTabSz="914400" rtl="0" eaLnBrk="1" latinLnBrk="0" hangingPunct="1">
+                            <a:defRPr sz="1800" kern="1200">
+                              <a:solidFill>
+                                <a:schemeClr val="tx1"/>
+                              </a:solidFill>
+                              <a:latin typeface="+mn-lt"/>
+                              <a:ea typeface="+mn-ea"/>
+                              <a:cs typeface="+mn-cs"/>
+                            </a:defRPr>
+                          </a:lvl2pPr>
+                          <a:lvl3pPr marL="914400" algn="l" defTabSz="914400" rtl="0" eaLnBrk="1" latinLnBrk="0" hangingPunct="1">
+                            <a:defRPr sz="1800" kern="1200">
+                              <a:solidFill>
+                                <a:schemeClr val="tx1"/>
+                              </a:solidFill>
+                              <a:latin typeface="+mn-lt"/>
+                              <a:ea typeface="+mn-ea"/>
+                              <a:cs typeface="+mn-cs"/>
+                            </a:defRPr>
+                          </a:lvl3pPr>
+                          <a:lvl4pPr marL="1371600" algn="l" defTabSz="914400" rtl="0" eaLnBrk="1" latinLnBrk="0" hangingPunct="1">
+                            <a:defRPr sz="1800" kern="1200">
+                              <a:solidFill>
+                                <a:schemeClr val="tx1"/>
+                              </a:solidFill>
+                              <a:latin typeface="+mn-lt"/>
+                              <a:ea typeface="+mn-ea"/>
+                              <a:cs typeface="+mn-cs"/>
+                            </a:defRPr>
+                          </a:lvl4pPr>
+                          <a:lvl5pPr marL="1828800" algn="l" defTabSz="914400" rtl="0" eaLnBrk="1" latinLnBrk="0" hangingPunct="1">
+                            <a:defRPr sz="1800" kern="1200">
+                              <a:solidFill>
+                                <a:schemeClr val="tx1"/>
+                              </a:solidFill>
+                              <a:latin typeface="+mn-lt"/>
+                              <a:ea typeface="+mn-ea"/>
+                              <a:cs typeface="+mn-cs"/>
+                            </a:defRPr>
+                          </a:lvl5pPr>
+                          <a:lvl6pPr marL="2286000" algn="l" defTabSz="914400" rtl="0" eaLnBrk="1" latinLnBrk="0" hangingPunct="1">
+                            <a:defRPr sz="1800" kern="1200">
+                              <a:solidFill>
+                                <a:schemeClr val="tx1"/>
+                              </a:solidFill>
+                              <a:latin typeface="+mn-lt"/>
+                              <a:ea typeface="+mn-ea"/>
+                              <a:cs typeface="+mn-cs"/>
+                            </a:defRPr>
+                          </a:lvl6pPr>
+                          <a:lvl7pPr marL="2743200" algn="l" defTabSz="914400" rtl="0" eaLnBrk="1" latinLnBrk="0" hangingPunct="1">
+                            <a:defRPr sz="1800" kern="1200">
+                              <a:solidFill>
+                                <a:schemeClr val="tx1"/>
+                              </a:solidFill>
+                              <a:latin typeface="+mn-lt"/>
+                              <a:ea typeface="+mn-ea"/>
+                              <a:cs typeface="+mn-cs"/>
+                            </a:defRPr>
+                          </a:lvl7pPr>
+                          <a:lvl8pPr marL="3200400" algn="l" defTabSz="914400" rtl="0" eaLnBrk="1" latinLnBrk="0" hangingPunct="1">
+                            <a:defRPr sz="1800" kern="1200">
+                              <a:solidFill>
+                                <a:schemeClr val="tx1"/>
+                              </a:solidFill>
+                              <a:latin typeface="+mn-lt"/>
+                              <a:ea typeface="+mn-ea"/>
+                              <a:cs typeface="+mn-cs"/>
+                            </a:defRPr>
+                          </a:lvl8pPr>
+                          <a:lvl9pPr marL="3657600" algn="l" defTabSz="914400" rtl="0" eaLnBrk="1" latinLnBrk="0" hangingPunct="1">
+                            <a:defRPr sz="1800" kern="1200">
+                              <a:solidFill>
+                                <a:schemeClr val="tx1"/>
+                              </a:solidFill>
+                              <a:latin typeface="+mn-lt"/>
+                              <a:ea typeface="+mn-ea"/>
+                              <a:cs typeface="+mn-cs"/>
+                            </a:defRPr>
+                          </a:lvl9pPr>
+                        </a:lstStyle>
+                        <a:p>
+                          <a:r>
+                            <a:rPr lang="de-DE" sz="1100" dirty="0" smtClean="0"/>
+                            <a:t>Benutzer</a:t>
+                          </a:r>
+                          <a:endParaRPr lang="de-DE" sz="1100" dirty="0"/>
+                        </a:p>
+                      </a:txBody>
+                      <a:useSpRect/>
+                    </a:txSp>
+                  </a:sp>
                 </lc:lockedCanvas>
               </a:graphicData>
             </a:graphic>
           </wp:inline>
         </w:drawing>
       </w:r>
+    </w:p>
+    <w:p>
+      <w:pPr>
+        <w:pStyle w:val="Beschriftung"/>
+        <w:jc w:val="center"/>
+        <w:rPr>
+          <w:b w:val="0"/>
+          <w:color w:val="auto"/>
+          <w:sz w:val="20"/>
+          <w:szCs w:val="20"/>
+          <w:lang w:val="de-DE"/>
+        </w:rPr>
+      </w:pPr>
+      <w:r>
+        <w:rPr>
+          <w:color w:val="auto"/>
+          <w:sz w:val="20"/>
+          <w:szCs w:val="20"/>
+          <w:lang w:val="de-DE"/>
+        </w:rPr>
+        <w:t xml:space="preserve">Abbildung </w:t>
+      </w:r>
+      <w:r>
+        <w:rPr>
+          <w:color w:val="auto"/>
+          <w:sz w:val="20"/>
+          <w:szCs w:val="20"/>
+        </w:rPr>
+        <w:fldChar w:fldCharType="begin"/>
+      </w:r>
+      <w:r>
+        <w:rPr>
+          <w:color w:val="auto"/>
+          <w:sz w:val="20"/>
+          <w:szCs w:val="20"/>
+          <w:lang w:val="de-DE"/>
+        </w:rPr>
+        <w:instrText xml:space="preserve"> SEQ Abbildung \* ARABIC </w:instrText>
+      </w:r>
+      <w:r>
+        <w:rPr>
+          <w:color w:val="auto"/>
+          <w:sz w:val="20"/>
+          <w:szCs w:val="20"/>
+        </w:rPr>
+        <w:fldChar w:fldCharType="separate"/>
+      </w:r>
+      <w:r>
+        <w:rPr>
+          <w:noProof/>
+          <w:color w:val="auto"/>
+          <w:sz w:val="20"/>
+          <w:szCs w:val="20"/>
+          <w:lang w:val="de-DE"/>
+        </w:rPr>
+        <w:t>1</w:t>
+      </w:r>
+      <w:r>
+        <w:rPr>
+          <w:color w:val="auto"/>
+          <w:sz w:val="20"/>
+          <w:szCs w:val="20"/>
+        </w:rPr>
+        <w:fldChar w:fldCharType="end"/>
+      </w:r>
+      <w:r>
+        <w:rPr>
+          <w:b w:val="0"/>
+          <w:color w:val="auto"/>
+          <w:sz w:val="20"/>
+          <w:szCs w:val="20"/>
+          <w:lang w:val="de-DE"/>
+        </w:rPr>
+        <w:t xml:space="preserve">: </w:t>
+      </w:r>
+      <w:proofErr w:type="spellStart"/>
+      <w:r>
+        <w:rPr>
+          <w:b w:val="0"/>
+          <w:color w:val="auto"/>
+          <w:sz w:val="20"/>
+          <w:szCs w:val="20"/>
+          <w:lang w:val="de-DE"/>
+        </w:rPr>
+        <w:t>Use</w:t>
+      </w:r>
+      <w:proofErr w:type="spellEnd"/>
+      <w:r>
+        <w:rPr>
+          <w:b w:val="0"/>
+          <w:color w:val="auto"/>
+          <w:sz w:val="20"/>
+          <w:szCs w:val="20"/>
+          <w:lang w:val="de-DE"/>
+        </w:rPr>
+        <w:t xml:space="preserve">-Case Diagramm der HTWG Noten </w:t>
+      </w:r>
+      <w:proofErr w:type="spellStart"/>
+      <w:r>
+        <w:rPr>
+          <w:b w:val="0"/>
+          <w:color w:val="auto"/>
+          <w:sz w:val="20"/>
+          <w:szCs w:val="20"/>
+          <w:lang w:val="de-DE"/>
+        </w:rPr>
+        <w:t>App</w:t>
+      </w:r>
+      <w:proofErr w:type="spellEnd"/>
     </w:p>
     <w:p>
       <w:pPr>
@@ -3719,7 +3959,7 @@
       <w:pPr>
         <w:keepNext/>
         <w:spacing w:line="240" w:lineRule="auto"/>
-        <w:jc w:val="both"/>
+        <w:jc w:val="center"/>
         <w:rPr>
           <w:lang w:val="de-DE"/>
         </w:rPr>
@@ -6747,7 +6987,7 @@
           <w:szCs w:val="20"/>
           <w:lang w:val="de-DE"/>
         </w:rPr>
-        <w:t>1</w:t>
+        <w:t>2</w:t>
       </w:r>
       <w:r>
         <w:rPr>
@@ -7984,7 +8224,21 @@
               <w:rPr>
                 <w:lang w:val="de-DE"/>
               </w:rPr>
-              <w:t xml:space="preserve"> Klasse von Android, zur Darstellung der </w:t>
+              <w:t xml:space="preserve"> Klasse von </w:t>
+            </w:r>
+            <w:proofErr w:type="spellStart"/>
+            <w:r>
+              <w:rPr>
+                <w:lang w:val="de-DE"/>
+              </w:rPr>
+              <w:t>Android</w:t>
+            </w:r>
+            <w:proofErr w:type="spellEnd"/>
+            <w:r>
+              <w:rPr>
+                <w:lang w:val="de-DE"/>
+              </w:rPr>
+              <w:t xml:space="preserve">, zur Darstellung der </w:t>
             </w:r>
             <w:r>
               <w:rPr>
@@ -8077,7 +8331,21 @@
               <w:rPr>
                 <w:lang w:val="de-DE"/>
               </w:rPr>
-              <w:t xml:space="preserve"> Klasse von Android, zur Darstellung der Details eines Kurses in Form von einer Liste.</w:t>
+              <w:t xml:space="preserve"> Klasse von </w:t>
+            </w:r>
+            <w:proofErr w:type="spellStart"/>
+            <w:r>
+              <w:rPr>
+                <w:lang w:val="de-DE"/>
+              </w:rPr>
+              <w:t>Android</w:t>
+            </w:r>
+            <w:proofErr w:type="spellEnd"/>
+            <w:r>
+              <w:rPr>
+                <w:lang w:val="de-DE"/>
+              </w:rPr>
+              <w:t>, zur Darstellung der Details eines Kurses in Form von einer Liste.</w:t>
             </w:r>
           </w:p>
         </w:tc>
@@ -8243,7 +8511,21 @@
               <w:rPr>
                 <w:lang w:val="de-DE"/>
               </w:rPr>
-              <w:t xml:space="preserve"> Klasse von Android, zum laden </w:t>
+              <w:t xml:space="preserve"> Klasse von </w:t>
+            </w:r>
+            <w:proofErr w:type="spellStart"/>
+            <w:r>
+              <w:rPr>
+                <w:lang w:val="de-DE"/>
+              </w:rPr>
+              <w:t>Android</w:t>
+            </w:r>
+            <w:proofErr w:type="spellEnd"/>
+            <w:r>
+              <w:rPr>
+                <w:lang w:val="de-DE"/>
+              </w:rPr>
+              <w:t xml:space="preserve">, zum laden </w:t>
             </w:r>
             <w:r>
               <w:rPr>
@@ -8444,7 +8726,21 @@
         <w:rPr>
           <w:lang w:val="de-DE"/>
         </w:rPr>
-        <w:t xml:space="preserve">. Sie erweitert die Android Klasse </w:t>
+        <w:t xml:space="preserve">. Sie erweitert die </w:t>
+      </w:r>
+      <w:proofErr w:type="spellStart"/>
+      <w:r>
+        <w:rPr>
+          <w:lang w:val="de-DE"/>
+        </w:rPr>
+        <w:t>Android</w:t>
+      </w:r>
+      <w:proofErr w:type="spellEnd"/>
+      <w:r>
+        <w:rPr>
+          <w:lang w:val="de-DE"/>
+        </w:rPr>
+        <w:t xml:space="preserve"> Klasse </w:t>
       </w:r>
       <w:proofErr w:type="spellStart"/>
       <w:r>
@@ -8586,6 +8882,7 @@
           <w:ilvl w:val="2"/>
           <w:numId w:val="14"/>
         </w:numPr>
+        <w:jc w:val="both"/>
         <w:rPr>
           <w:lang w:val="de-DE"/>
         </w:rPr>
@@ -9259,7 +9556,7 @@
       <w:pPr>
         <w:keepNext/>
         <w:spacing w:line="240" w:lineRule="auto"/>
-        <w:jc w:val="both"/>
+        <w:jc w:val="center"/>
         <w:rPr>
           <w:lang w:val="de-DE"/>
         </w:rPr>
@@ -13913,7 +14210,7 @@
           <w:szCs w:val="20"/>
           <w:lang w:val="de-DE"/>
         </w:rPr>
-        <w:t>2</w:t>
+        <w:t>3</w:t>
       </w:r>
       <w:r>
         <w:rPr>
@@ -14054,6 +14351,7 @@
         </w:rPr>
       </w:pPr>
       <w:bookmarkStart w:id="16" w:name="_GoBack"/>
+      <w:bookmarkStart w:id="17" w:name="_Ref345873327"/>
       <w:bookmarkEnd w:id="16"/>
       <w:r>
         <w:rPr>
@@ -14061,6 +14359,7 @@
         </w:rPr>
         <w:t>Erzielte Ergebnisse</w:t>
       </w:r>
+      <w:bookmarkEnd w:id="17"/>
     </w:p>
     <w:p>
       <w:pPr>
@@ -14114,43 +14413,6 @@
         </w:rPr>
         <w:t>.</w:t>
       </w:r>
-    </w:p>
-    <w:p>
-      <w:pPr>
-        <w:spacing w:line="240" w:lineRule="auto"/>
-        <w:jc w:val="both"/>
-        <w:rPr>
-          <w:lang w:val="de-DE"/>
-        </w:rPr>
-      </w:pPr>
-      <w:r>
-        <w:rPr>
-          <w:lang w:val="de-DE"/>
-        </w:rPr>
-        <w:t xml:space="preserve">Was sind unsere Ergebnisse? Wir haben eine </w:t>
-      </w:r>
-      <w:proofErr w:type="spellStart"/>
-      <w:r>
-        <w:rPr>
-          <w:lang w:val="de-DE"/>
-        </w:rPr>
-        <w:t>App</w:t>
-      </w:r>
-      <w:proofErr w:type="spellEnd"/>
-      <w:r>
-        <w:rPr>
-          <w:lang w:val="de-DE"/>
-        </w:rPr>
-        <w:t xml:space="preserve"> geschrieben und nicht nach irgendwas geforscht </w:t>
-      </w:r>
-      <w:proofErr w:type="spellStart"/>
-      <w:r>
-        <w:rPr>
-          <w:lang w:val="de-DE"/>
-        </w:rPr>
-        <w:t>oO</w:t>
-      </w:r>
-      <w:proofErr w:type="spellEnd"/>
     </w:p>
     <w:p>
       <w:pPr>
@@ -14165,14 +14427,14 @@
           <w:lang w:val="de-DE"/>
         </w:rPr>
       </w:pPr>
-      <w:bookmarkStart w:id="17" w:name="_Toc345589610"/>
+      <w:bookmarkStart w:id="18" w:name="_Toc345589610"/>
       <w:r>
         <w:rPr>
           <w:lang w:val="de-DE"/>
         </w:rPr>
         <w:t>Einstellungen</w:t>
       </w:r>
-      <w:bookmarkEnd w:id="17"/>
+      <w:bookmarkEnd w:id="18"/>
     </w:p>
     <w:p>
       <w:pPr>
@@ -14241,7 +14503,7 @@
           <w:lang w:val="de-DE"/>
         </w:rPr>
       </w:pPr>
-      <w:bookmarkStart w:id="18" w:name="_Toc345589611"/>
+      <w:bookmarkStart w:id="19" w:name="_Toc345589611"/>
       <w:r>
         <w:rPr>
           <w:bCs w:val="0"/>
@@ -14249,7 +14511,7 @@
         </w:rPr>
         <w:t>Informationen und blockierte UI</w:t>
       </w:r>
-      <w:bookmarkEnd w:id="18"/>
+      <w:bookmarkEnd w:id="19"/>
     </w:p>
     <w:p>
       <w:pPr>
@@ -14295,21 +14557,14 @@
         <w:rPr>
           <w:lang w:val="de-DE"/>
         </w:rPr>
-        <w:t xml:space="preserve">angezeigt. Sollte es beim Laden Probleme geben, werden hierbei alle Informationen zur </w:t>
-      </w:r>
-      <w:r>
-        <w:rPr>
-          <w:lang w:val="de-DE"/>
-        </w:rPr>
-        <w:lastRenderedPageBreak/>
-        <w:t>Ursache angezeigt. Beispielsweise eine getrennte Internetverbindung kann einen solchen Fehler verursachen.</w:t>
+        <w:t>angezeigt. Sollte es beim Laden Probleme geben, werden hierbei alle Informationen zur Ursache angezeigt. Beispielsweise eine getrennte Internetverbindung kann einen solchen Fehler verursachen.</w:t>
       </w:r>
     </w:p>
     <w:p>
       <w:pPr>
         <w:keepNext/>
         <w:spacing w:line="240" w:lineRule="auto"/>
-        <w:jc w:val="both"/>
+        <w:jc w:val="center"/>
         <w:rPr>
           <w:lang w:val="de-DE"/>
         </w:rPr>
@@ -14319,6 +14574,7 @@
           <w:noProof/>
           <w:lang w:val="de-DE" w:eastAsia="de-DE" w:bidi="ar-SA"/>
         </w:rPr>
+        <w:lastRenderedPageBreak/>
         <w:drawing>
           <wp:inline distT="0" distB="0" distL="0" distR="0">
             <wp:extent cx="3470889" cy="1504950"/>
@@ -14369,7 +14625,7 @@
     <w:p>
       <w:pPr>
         <w:pStyle w:val="Beschriftung"/>
-        <w:jc w:val="both"/>
+        <w:jc w:val="center"/>
         <w:rPr>
           <w:color w:val="auto"/>
           <w:sz w:val="20"/>
@@ -14377,8 +14633,8 @@
           <w:lang w:val="de-DE"/>
         </w:rPr>
       </w:pPr>
-      <w:bookmarkStart w:id="19" w:name="_Ref344919289"/>
-      <w:bookmarkStart w:id="20" w:name="_Ref344919278"/>
+      <w:bookmarkStart w:id="20" w:name="_Ref344919289"/>
+      <w:bookmarkStart w:id="21" w:name="_Ref344919278"/>
       <w:r>
         <w:rPr>
           <w:color w:val="auto"/>
@@ -14423,7 +14679,7 @@
           <w:szCs w:val="20"/>
           <w:lang w:val="de-DE"/>
         </w:rPr>
-        <w:t>3</w:t>
+        <w:t>4</w:t>
       </w:r>
       <w:r>
         <w:rPr>
@@ -14434,7 +14690,7 @@
         </w:rPr>
         <w:fldChar w:fldCharType="end"/>
       </w:r>
-      <w:bookmarkEnd w:id="19"/>
+      <w:bookmarkEnd w:id="20"/>
       <w:r>
         <w:rPr>
           <w:b w:val="0"/>
@@ -14445,7 +14701,7 @@
         </w:rPr>
         <w:t>: Informationsblock während des Ladevorgangs</w:t>
       </w:r>
-      <w:bookmarkEnd w:id="20"/>
+      <w:bookmarkEnd w:id="21"/>
     </w:p>
     <w:p>
       <w:pPr>
@@ -14460,7 +14716,7 @@
           <w:lang w:val="de-DE"/>
         </w:rPr>
       </w:pPr>
-      <w:bookmarkStart w:id="21" w:name="_Toc345589612"/>
+      <w:bookmarkStart w:id="22" w:name="_Toc345589612"/>
       <w:r>
         <w:rPr>
           <w:lang w:val="de-DE"/>
@@ -14473,7 +14729,7 @@
         </w:rPr>
         <w:t>-Ansicht</w:t>
       </w:r>
-      <w:bookmarkEnd w:id="21"/>
+      <w:bookmarkEnd w:id="22"/>
     </w:p>
     <w:p>
       <w:pPr>
@@ -14549,7 +14805,7 @@
     <w:p>
       <w:pPr>
         <w:spacing w:line="240" w:lineRule="auto"/>
-        <w:jc w:val="both"/>
+        <w:jc w:val="center"/>
         <w:rPr>
           <w:lang w:val="de-DE"/>
         </w:rPr>
@@ -14640,8 +14896,8 @@
                         <w:lang w:val="de-DE"/>
                       </w:rPr>
                     </w:pPr>
-                    <w:bookmarkStart w:id="22" w:name="_Ref344921217"/>
-                    <w:bookmarkStart w:id="23" w:name="_Ref345250842"/>
+                    <w:bookmarkStart w:id="23" w:name="_Ref344921217"/>
+                    <w:bookmarkStart w:id="24" w:name="_Ref345250842"/>
                     <w:r>
                       <w:rPr>
                         <w:color w:val="auto"/>
@@ -14684,7 +14940,7 @@
                         <w:szCs w:val="20"/>
                         <w:lang w:val="de-DE"/>
                       </w:rPr>
-                      <w:t>4</w:t>
+                      <w:t>5</w:t>
                     </w:r>
                     <w:r>
                       <w:rPr>
@@ -14694,7 +14950,7 @@
                       </w:rPr>
                       <w:fldChar w:fldCharType="end"/>
                     </w:r>
-                    <w:bookmarkEnd w:id="22"/>
+                    <w:bookmarkEnd w:id="23"/>
                     <w:r>
                       <w:rPr>
                         <w:color w:val="auto"/>
@@ -14736,7 +14992,7 @@
                       <w:br/>
                       <w:t>2: Weitere Optionen (In diesem Fall: Einstellungen)</w:t>
                     </w:r>
-                    <w:bookmarkEnd w:id="23"/>
+                    <w:bookmarkEnd w:id="24"/>
                   </w:p>
                   <w:p>
                     <w:pPr>
@@ -14883,14 +15139,14 @@
           <w:lang w:val="de-DE"/>
         </w:rPr>
       </w:pPr>
-      <w:bookmarkStart w:id="24" w:name="_Toc345589613"/>
+      <w:bookmarkStart w:id="25" w:name="_Toc345589613"/>
       <w:r>
         <w:rPr>
           <w:lang w:val="de-DE"/>
         </w:rPr>
         <w:t>Noten-Ansicht</w:t>
       </w:r>
-      <w:bookmarkEnd w:id="24"/>
+      <w:bookmarkEnd w:id="25"/>
     </w:p>
     <w:p>
       <w:pPr>
@@ -14988,6 +15244,7 @@
                   <w:p>
                     <w:pPr>
                       <w:keepNext/>
+                      <w:jc w:val="center"/>
                     </w:pPr>
                     <w:r>
                       <w:rPr>
@@ -15042,8 +15299,8 @@
                         <w:lang w:val="de-DE"/>
                       </w:rPr>
                     </w:pPr>
-                    <w:bookmarkStart w:id="25" w:name="_Ref344921166"/>
-                    <w:bookmarkStart w:id="26" w:name="_Ref345251087"/>
+                    <w:bookmarkStart w:id="26" w:name="_Ref344921166"/>
+                    <w:bookmarkStart w:id="27" w:name="_Ref345251087"/>
                     <w:r>
                       <w:rPr>
                         <w:color w:val="auto"/>
@@ -15086,7 +15343,7 @@
                         <w:szCs w:val="20"/>
                         <w:lang w:val="de-DE"/>
                       </w:rPr>
-                      <w:t>5</w:t>
+                      <w:t>6</w:t>
                     </w:r>
                     <w:r>
                       <w:rPr>
@@ -15096,7 +15353,7 @@
                       </w:rPr>
                       <w:fldChar w:fldCharType="end"/>
                     </w:r>
-                    <w:bookmarkEnd w:id="25"/>
+                    <w:bookmarkEnd w:id="26"/>
                     <w:r>
                       <w:rPr>
                         <w:color w:val="auto"/>
@@ -15233,7 +15490,7 @@
                       <w:br/>
                       <w:t>4: Weitere Optionen (in diesem Fall "Suchverlauf löschen" und "Einstellungen"</w:t>
                     </w:r>
-                    <w:bookmarkEnd w:id="26"/>
+                    <w:bookmarkEnd w:id="27"/>
                   </w:p>
                 </w:txbxContent>
               </v:textbox>
@@ -15509,7 +15766,7 @@
           <w:lang w:val="de-DE"/>
         </w:rPr>
       </w:pPr>
-      <w:bookmarkStart w:id="27" w:name="_Toc345589614"/>
+      <w:bookmarkStart w:id="28" w:name="_Toc345589614"/>
       <w:r>
         <w:rPr>
           <w:lang w:val="de-DE"/>
@@ -15528,7 +15785,7 @@
         </w:rPr>
         <w:t>nsicht</w:t>
       </w:r>
-      <w:bookmarkEnd w:id="27"/>
+      <w:bookmarkEnd w:id="28"/>
     </w:p>
     <w:p>
       <w:pPr>
@@ -15759,8 +16016,8 @@
                       <w:lang w:val="de-DE"/>
                     </w:rPr>
                   </w:pPr>
-                  <w:bookmarkStart w:id="28" w:name="_Ref344923602"/>
-                  <w:bookmarkStart w:id="29" w:name="_Ref345251148"/>
+                  <w:bookmarkStart w:id="29" w:name="_Ref344923602"/>
+                  <w:bookmarkStart w:id="30" w:name="_Ref345251148"/>
                   <w:r>
                     <w:rPr>
                       <w:color w:val="auto"/>
@@ -15803,7 +16060,7 @@
                       <w:szCs w:val="20"/>
                       <w:lang w:val="de-DE"/>
                     </w:rPr>
-                    <w:t>6</w:t>
+                    <w:t>7</w:t>
                   </w:r>
                   <w:r>
                     <w:rPr>
@@ -15813,7 +16070,7 @@
                     </w:rPr>
                     <w:fldChar w:fldCharType="end"/>
                   </w:r>
-                  <w:bookmarkEnd w:id="28"/>
+                  <w:bookmarkEnd w:id="29"/>
                   <w:r>
                     <w:rPr>
                       <w:color w:val="auto"/>
@@ -15864,7 +16121,7 @@
                     </w:rPr>
                     <w:t>eitergeben des angezeigten Ergebnisses</w:t>
                   </w:r>
-                  <w:bookmarkEnd w:id="29"/>
+                  <w:bookmarkEnd w:id="30"/>
                 </w:p>
               </w:txbxContent>
             </v:textbox>
@@ -15895,14 +16152,14 @@
           <w:lang w:val="de-DE"/>
         </w:rPr>
       </w:pPr>
-      <w:bookmarkStart w:id="30" w:name="_Toc345589615"/>
+      <w:bookmarkStart w:id="31" w:name="_Toc345589615"/>
       <w:r>
         <w:rPr>
           <w:lang w:val="de-DE"/>
         </w:rPr>
         <w:t>Internationalisierung</w:t>
       </w:r>
-      <w:bookmarkEnd w:id="30"/>
+      <w:bookmarkEnd w:id="31"/>
     </w:p>
     <w:p>
       <w:pPr>
@@ -15960,14 +16217,14 @@
           <w:lang w:val="de-DE"/>
         </w:rPr>
       </w:pPr>
-      <w:bookmarkStart w:id="31" w:name="_Toc345589616"/>
+      <w:bookmarkStart w:id="32" w:name="_Toc345589616"/>
       <w:r>
         <w:rPr>
           <w:lang w:val="de-DE"/>
         </w:rPr>
         <w:t>Bekannte Probleme</w:t>
       </w:r>
-      <w:bookmarkEnd w:id="31"/>
+      <w:bookmarkEnd w:id="32"/>
     </w:p>
     <w:p>
       <w:pPr>
@@ -16029,14 +16286,14 @@
           <w:lang w:val="de-DE"/>
         </w:rPr>
       </w:pPr>
-      <w:bookmarkStart w:id="32" w:name="_Toc345589617"/>
+      <w:bookmarkStart w:id="33" w:name="_Toc345589617"/>
       <w:r>
         <w:rPr>
           <w:lang w:val="de-DE"/>
         </w:rPr>
         <w:t>Geschwindigkeit</w:t>
       </w:r>
-      <w:bookmarkEnd w:id="32"/>
+      <w:bookmarkEnd w:id="33"/>
     </w:p>
     <w:p>
       <w:pPr>
@@ -16245,7 +16502,7 @@
           <w:lang w:val="de-DE"/>
         </w:rPr>
       </w:pPr>
-      <w:bookmarkStart w:id="33" w:name="_Toc345589618"/>
+      <w:bookmarkStart w:id="34" w:name="_Toc345589618"/>
       <w:r>
         <w:rPr>
           <w:lang w:val="de-DE"/>
@@ -16253,7 +16510,7 @@
         <w:lastRenderedPageBreak/>
         <w:t>Reguläre Ausdrücke</w:t>
       </w:r>
-      <w:bookmarkEnd w:id="33"/>
+      <w:bookmarkEnd w:id="34"/>
     </w:p>
     <w:p>
       <w:pPr>
@@ -16428,7 +16685,7 @@
           <w:lang w:val="de-DE"/>
         </w:rPr>
       </w:pPr>
-      <w:bookmarkStart w:id="34" w:name="_Toc345589619"/>
+      <w:bookmarkStart w:id="35" w:name="_Toc345589619"/>
       <w:proofErr w:type="spellStart"/>
       <w:r>
         <w:rPr>
@@ -16443,7 +16700,7 @@
         </w:rPr>
         <w:t>-Modus</w:t>
       </w:r>
-      <w:bookmarkEnd w:id="34"/>
+      <w:bookmarkEnd w:id="35"/>
     </w:p>
     <w:p>
       <w:pPr>
@@ -16581,7 +16838,21 @@
         <w:rPr>
           <w:lang w:val="de-DE"/>
         </w:rPr>
-        <w:t xml:space="preserve"> Durch den Wechsel in die Android-Umgebung, ohne die </w:t>
+        <w:t xml:space="preserve"> Durch den Wechsel in die </w:t>
+      </w:r>
+      <w:proofErr w:type="spellStart"/>
+      <w:r>
+        <w:rPr>
+          <w:lang w:val="de-DE"/>
+        </w:rPr>
+        <w:t>Android</w:t>
+      </w:r>
+      <w:proofErr w:type="spellEnd"/>
+      <w:r>
+        <w:rPr>
+          <w:lang w:val="de-DE"/>
+        </w:rPr>
+        <w:t xml:space="preserve">-Umgebung, ohne die </w:t>
       </w:r>
       <w:proofErr w:type="spellStart"/>
       <w:r>
@@ -16658,14 +16929,14 @@
           <w:lang w:val="de-DE"/>
         </w:rPr>
       </w:pPr>
-      <w:bookmarkStart w:id="35" w:name="_Toc345589620"/>
+      <w:bookmarkStart w:id="36" w:name="_Toc345589620"/>
       <w:r>
         <w:rPr>
           <w:lang w:val="de-DE"/>
         </w:rPr>
         <w:t>Sonstige Probleme</w:t>
       </w:r>
-      <w:bookmarkEnd w:id="35"/>
+      <w:bookmarkEnd w:id="36"/>
     </w:p>
     <w:p>
       <w:pPr>
@@ -16800,16 +17071,16 @@
           <w:lang w:val="de-DE"/>
         </w:rPr>
       </w:pPr>
-      <w:bookmarkStart w:id="36" w:name="_Ref344976412"/>
-      <w:bookmarkStart w:id="37" w:name="_Toc345589621"/>
+      <w:bookmarkStart w:id="37" w:name="_Ref344976412"/>
+      <w:bookmarkStart w:id="38" w:name="_Toc345589621"/>
       <w:r>
         <w:rPr>
           <w:lang w:val="de-DE"/>
         </w:rPr>
         <w:t>Verbesserungsmöglichkeiten</w:t>
       </w:r>
-      <w:bookmarkEnd w:id="36"/>
       <w:bookmarkEnd w:id="37"/>
+      <w:bookmarkEnd w:id="38"/>
     </w:p>
     <w:p>
       <w:pPr>
@@ -16851,7 +17122,7 @@
           <w:lang w:val="de-DE"/>
         </w:rPr>
       </w:pPr>
-      <w:bookmarkStart w:id="38" w:name="_Toc345589622"/>
+      <w:bookmarkStart w:id="39" w:name="_Toc345589622"/>
       <w:r>
         <w:rPr>
           <w:lang w:val="de-DE"/>
@@ -16864,7 +17135,7 @@
         </w:rPr>
         <w:t xml:space="preserve"> der Noten</w:t>
       </w:r>
-      <w:bookmarkEnd w:id="38"/>
+      <w:bookmarkEnd w:id="39"/>
     </w:p>
     <w:p>
       <w:pPr>
@@ -17015,14 +17286,14 @@
           <w:lang w:val="de-DE"/>
         </w:rPr>
       </w:pPr>
-      <w:bookmarkStart w:id="39" w:name="_Toc345589623"/>
+      <w:bookmarkStart w:id="40" w:name="_Toc345589623"/>
       <w:r>
         <w:rPr>
           <w:lang w:val="de-DE"/>
         </w:rPr>
         <w:t>Speichern der gefundenen Daten</w:t>
       </w:r>
-      <w:bookmarkEnd w:id="39"/>
+      <w:bookmarkEnd w:id="40"/>
     </w:p>
     <w:p>
       <w:pPr>
@@ -17239,14 +17510,14 @@
           <w:lang w:val="de-DE"/>
         </w:rPr>
       </w:pPr>
-      <w:bookmarkStart w:id="40" w:name="_Toc345589624"/>
+      <w:bookmarkStart w:id="41" w:name="_Toc345589624"/>
       <w:r>
         <w:rPr>
           <w:lang w:val="de-DE"/>
         </w:rPr>
         <w:t>Auslesen weiterer Daten</w:t>
       </w:r>
-      <w:bookmarkEnd w:id="40"/>
+      <w:bookmarkEnd w:id="41"/>
     </w:p>
     <w:p>
       <w:pPr>
@@ -17355,14 +17626,14 @@
           <w:lang w:val="de-DE"/>
         </w:rPr>
       </w:pPr>
-      <w:bookmarkStart w:id="41" w:name="_Toc345589625"/>
+      <w:bookmarkStart w:id="42" w:name="_Toc345589625"/>
       <w:r>
         <w:rPr>
           <w:lang w:val="de-DE"/>
         </w:rPr>
         <w:t>Test-Login Funktion</w:t>
       </w:r>
-      <w:bookmarkEnd w:id="41"/>
+      <w:bookmarkEnd w:id="42"/>
     </w:p>
     <w:p>
       <w:pPr>
@@ -17404,7 +17675,7 @@
           <w:lang w:val="de-DE"/>
         </w:rPr>
       </w:pPr>
-      <w:bookmarkStart w:id="42" w:name="_Toc345589626"/>
+      <w:bookmarkStart w:id="43" w:name="_Toc345589626"/>
       <w:r>
         <w:rPr>
           <w:lang w:val="de-DE"/>
@@ -17425,7 +17696,7 @@
         </w:rPr>
         <w:t xml:space="preserve"> und Smartphone</w:t>
       </w:r>
-      <w:bookmarkEnd w:id="42"/>
+      <w:bookmarkEnd w:id="43"/>
     </w:p>
     <w:p>
       <w:pPr>
@@ -17481,14 +17752,14 @@
           <w:lang w:val="de-DE"/>
         </w:rPr>
       </w:pPr>
-      <w:bookmarkStart w:id="43" w:name="_Toc345589627"/>
+      <w:bookmarkStart w:id="44" w:name="_Toc345589627"/>
       <w:r>
         <w:rPr>
           <w:lang w:val="de-DE"/>
         </w:rPr>
         <w:t>Berechnung des Notendurchschnitts</w:t>
       </w:r>
-      <w:bookmarkEnd w:id="43"/>
+      <w:bookmarkEnd w:id="44"/>
     </w:p>
     <w:p>
       <w:pPr>
@@ -17524,6 +17795,7 @@
           <w:ilvl w:val="0"/>
           <w:numId w:val="14"/>
         </w:numPr>
+        <w:jc w:val="both"/>
         <w:rPr>
           <w:lang w:val="de-DE"/>
         </w:rPr>
@@ -17538,6 +17810,7 @@
     </w:p>
     <w:p>
       <w:pPr>
+        <w:jc w:val="both"/>
         <w:rPr>
           <w:lang w:val="de-DE"/>
         </w:rPr>
@@ -17595,6 +17868,7 @@
     </w:p>
     <w:p>
       <w:pPr>
+        <w:jc w:val="both"/>
         <w:rPr>
           <w:lang w:val="de-DE"/>
         </w:rPr>
@@ -17648,6 +17922,7 @@
     </w:p>
     <w:p>
       <w:pPr>
+        <w:jc w:val="both"/>
         <w:rPr>
           <w:lang w:val="de-DE"/>
         </w:rPr>
@@ -17668,7 +17943,21 @@
         <w:rPr>
           <w:lang w:val="de-DE"/>
         </w:rPr>
-        <w:t xml:space="preserve"> aber nur begrenzt sinnvoll. Eine spezielle API hierfür wären wünschenswert und würde vieles einfacher gestalten. Auch die Daten selbst im Studententerminal sind nicht fehlerfrei. So existieren manche Fächer doppelt (z.B. als Modul und als Note sowie Schein,  oder mit einem Schreibfehler im Namen). Die </w:t>
+        <w:t xml:space="preserve"> aber nur begrenzt sinnvoll. Eine spezielle API hierfür </w:t>
+      </w:r>
+      <w:proofErr w:type="gramStart"/>
+      <w:r>
+        <w:rPr>
+          <w:lang w:val="de-DE"/>
+        </w:rPr>
+        <w:t>wären</w:t>
+      </w:r>
+      <w:proofErr w:type="gramEnd"/>
+      <w:r>
+        <w:rPr>
+          <w:lang w:val="de-DE"/>
+        </w:rPr>
+        <w:t xml:space="preserve"> wünschenswert und würde vieles einfacher gestalten. Auch die Daten selbst im Studententerminal sind nicht fehlerfrei. So existieren manche Fächer doppelt (z.B. als Modul und als Note sowie Schein,  oder mit einem Schreibfehler im Namen). Die </w:t>
       </w:r>
       <w:r>
         <w:rPr>
@@ -17715,6 +18004,7 @@
     </w:p>
     <w:p>
       <w:pPr>
+        <w:jc w:val="both"/>
         <w:rPr>
           <w:lang w:val="de-DE"/>
         </w:rPr>
@@ -17739,6 +18029,7 @@
           <w:ilvl w:val="0"/>
           <w:numId w:val="4"/>
         </w:numPr>
+        <w:jc w:val="both"/>
         <w:rPr>
           <w:lang w:val="de-DE"/>
         </w:rPr>
@@ -17757,6 +18048,7 @@
           <w:ilvl w:val="0"/>
           <w:numId w:val="4"/>
         </w:numPr>
+        <w:jc w:val="both"/>
         <w:rPr>
           <w:lang w:val="de-DE"/>
         </w:rPr>
@@ -17783,6 +18075,7 @@
           <w:ilvl w:val="0"/>
           <w:numId w:val="4"/>
         </w:numPr>
+        <w:jc w:val="both"/>
         <w:rPr>
           <w:lang w:val="de-DE"/>
         </w:rPr>
@@ -17829,6 +18122,7 @@
           <w:ilvl w:val="0"/>
           <w:numId w:val="4"/>
         </w:numPr>
+        <w:jc w:val="both"/>
         <w:rPr>
           <w:lang w:val="de-DE"/>
         </w:rPr>
@@ -20367,7 +20661,6 @@
   <w:style w:type="character" w:default="1" w:styleId="Absatz-Standardschriftart">
     <w:name w:val="Default Paragraph Font"/>
     <w:uiPriority w:val="1"/>
-    <w:semiHidden/>
     <w:unhideWhenUsed/>
   </w:style>
   <w:style w:type="table" w:default="1" w:styleId="NormaleTabelle">
@@ -21735,7 +22028,7 @@
 </file>
 
 <file path=customXml/itemProps2.xml><?xml version="1.0" encoding="utf-8"?>
-<ds:datastoreItem xmlns:ds="http://schemas.openxmlformats.org/officeDocument/2006/customXml" ds:itemID="{67324EB2-425B-4FD7-AA68-F694256B76F0}">
+<ds:datastoreItem xmlns:ds="http://schemas.openxmlformats.org/officeDocument/2006/customXml" ds:itemID="{53CD36E1-AE6C-4A13-B7B9-BBD3162C220C}">
   <ds:schemaRefs>
     <ds:schemaRef ds:uri="http://schemas.openxmlformats.org/officeDocument/2006/bibliography"/>
   </ds:schemaRefs>
@@ -21743,7 +22036,7 @@
 </file>
 
 <file path=customXml/itemProps3.xml><?xml version="1.0" encoding="utf-8"?>
-<ds:datastoreItem xmlns:ds="http://schemas.openxmlformats.org/officeDocument/2006/customXml" ds:itemID="{41A37289-F883-4450-BA2A-5A0D29054D15}">
+<ds:datastoreItem xmlns:ds="http://schemas.openxmlformats.org/officeDocument/2006/customXml" ds:itemID="{6A0FCADF-EAA2-4C5F-9A59-53745E100F50}">
   <ds:schemaRefs>
     <ds:schemaRef ds:uri="http://schemas.openxmlformats.org/officeDocument/2006/bibliography"/>
   </ds:schemaRefs>

</xml_diff>

<commit_message>
updates in presentation and report
</commit_message>
<xml_diff>
--- a/docs/Report2.docx
+++ b/docs/Report2.docx
@@ -423,6 +423,14 @@
     <w:bookmarkStart w:id="1" w:name="_Toc345589602" w:displacedByCustomXml="next"/>
     <w:sdt>
       <w:sdtPr>
+        <w:rPr>
+          <w:rFonts w:asciiTheme="minorHAnsi" w:eastAsiaTheme="minorEastAsia" w:hAnsiTheme="minorHAnsi" w:cstheme="minorBidi"/>
+          <w:b w:val="0"/>
+          <w:bCs w:val="0"/>
+          <w:color w:val="auto"/>
+          <w:sz w:val="22"/>
+          <w:szCs w:val="22"/>
+        </w:rPr>
         <w:id w:val="3980509"/>
         <w:docPartObj>
           <w:docPartGallery w:val="Table of Contents"/>
@@ -431,12 +439,6 @@
       </w:sdtPr>
       <w:sdtEndPr>
         <w:rPr>
-          <w:rFonts w:asciiTheme="minorHAnsi" w:eastAsiaTheme="minorEastAsia" w:hAnsiTheme="minorHAnsi" w:cstheme="minorBidi"/>
-          <w:b w:val="0"/>
-          <w:bCs w:val="0"/>
-          <w:color w:val="auto"/>
-          <w:sz w:val="22"/>
-          <w:szCs w:val="22"/>
           <w:lang w:val="de-DE"/>
         </w:rPr>
       </w:sdtEndPr>
@@ -1868,14 +1870,7 @@
                 <w:noProof/>
                 <w:webHidden/>
               </w:rPr>
-              <w:t>1</w:t>
-            </w:r>
-            <w:r>
-              <w:rPr>
-                <w:noProof/>
-                <w:webHidden/>
-              </w:rPr>
-              <w:t>1</w:t>
+              <w:t>11</w:t>
             </w:r>
             <w:r>
               <w:rPr>
@@ -4889,8 +4884,8 @@
         <w:spacing w:line="240" w:lineRule="auto"/>
         <w:jc w:val="both"/>
       </w:pPr>
-      <w:bookmarkStart w:id="5" w:name="_Toc345589604"/>
-      <w:bookmarkStart w:id="6" w:name="_Toc345934236"/>
+      <w:bookmarkStart w:id="5" w:name="_Toc345934236"/>
+      <w:bookmarkStart w:id="6" w:name="_Toc345589604"/>
       <w:proofErr w:type="spellStart"/>
       <w:r>
         <w:t>Erwartete</w:t>
@@ -4903,7 +4898,7 @@
       <w:r>
         <w:t>Ergebnisse</w:t>
       </w:r>
-      <w:bookmarkEnd w:id="6"/>
+      <w:bookmarkEnd w:id="5"/>
       <w:proofErr w:type="spellEnd"/>
     </w:p>
     <w:p>
@@ -5049,7 +5044,8 @@
       </w:pPr>
       <w:r>
         <w:rPr>
-          <w:lang w:val="de-DE"/>
+          <w:noProof/>
+          <w:lang w:val="de-DE" w:eastAsia="de-DE" w:bidi="ar-SA"/>
         </w:rPr>
         <w:drawing>
           <wp:inline distT="0" distB="0" distL="0" distR="0">
@@ -7578,7 +7574,7 @@
         <w:lastRenderedPageBreak/>
         <w:t>Architektur</w:t>
       </w:r>
-      <w:bookmarkEnd w:id="5"/>
+      <w:bookmarkEnd w:id="6"/>
       <w:bookmarkEnd w:id="12"/>
     </w:p>
     <w:p>
@@ -7699,8 +7695,8 @@
         </w:rPr>
       </w:pPr>
       <w:bookmarkStart w:id="17" w:name="_Toc345589605"/>
-      <w:bookmarkStart w:id="18" w:name="_Ref345069346"/>
-      <w:bookmarkStart w:id="19" w:name="_Toc345934240"/>
+      <w:bookmarkStart w:id="18" w:name="_Toc345934240"/>
+      <w:bookmarkStart w:id="19" w:name="_Ref345069346"/>
       <w:r>
         <w:rPr>
           <w:lang w:val="de-DE"/>
@@ -7708,7 +7704,7 @@
         <w:t>System</w:t>
       </w:r>
       <w:bookmarkEnd w:id="17"/>
-      <w:bookmarkEnd w:id="19"/>
+      <w:bookmarkEnd w:id="18"/>
     </w:p>
     <w:p>
       <w:pPr>
@@ -13363,7 +13359,7 @@
       <w:bookmarkEnd w:id="14"/>
       <w:bookmarkEnd w:id="15"/>
       <w:bookmarkEnd w:id="16"/>
-      <w:bookmarkEnd w:id="18"/>
+      <w:bookmarkEnd w:id="19"/>
       <w:bookmarkEnd w:id="31"/>
       <w:bookmarkEnd w:id="32"/>
       <w:bookmarkEnd w:id="33"/>
@@ -19387,7 +19383,6 @@
       </w:r>
       <w:r>
         <w:rPr>
-          <w:noProof/>
           <w:lang w:val="de-DE"/>
         </w:rPr>
       </w:r>
@@ -19396,8 +19391,8 @@
           <w:lang w:val="de-DE"/>
         </w:rPr>
         <w:pict>
-          <v:shape id="_x0000_s1039" type="#_x0000_t202" style="width:508.4pt;height:370.55pt;mso-position-horizontal-relative:char;mso-position-vertical-relative:line;mso-width-relative:margin;mso-height-relative:margin" strokecolor="white [3212]">
-            <v:textbox style="mso-next-textbox:#_x0000_s1039">
+          <v:shape id="_x0000_s1053" type="#_x0000_t202" style="width:508.4pt;height:370.55pt;mso-position-horizontal-relative:char;mso-position-vertical-relative:line;mso-width-relative:margin;mso-height-relative:margin" strokecolor="white [3212]">
+            <v:textbox style="mso-next-textbox:#_x0000_s1053">
               <w:txbxContent>
                 <w:p>
                   <w:pPr>
@@ -19405,7 +19400,8 @@
                   </w:pPr>
                   <w:r>
                     <w:rPr>
-                      <w:lang w:val="de-DE"/>
+                      <w:noProof/>
+                      <w:lang w:val="de-DE" w:eastAsia="de-DE" w:bidi="ar-SA"/>
                     </w:rPr>
                     <w:drawing>
                       <wp:inline distT="0" distB="0" distL="0" distR="0">
@@ -19859,7 +19855,8 @@
                   </w:pPr>
                   <w:r>
                     <w:rPr>
-                      <w:lang w:val="de-DE"/>
+                      <w:noProof/>
+                      <w:lang w:val="de-DE" w:eastAsia="de-DE" w:bidi="ar-SA"/>
                     </w:rPr>
                     <w:drawing>
                       <wp:inline distT="0" distB="0" distL="0" distR="0">
@@ -21758,7 +21755,19 @@
         <w:rPr>
           <w:lang w:val="de-DE"/>
         </w:rPr>
-        <w:t xml:space="preserve"> lediglich Abschlüsse, Noten und der Benutzername angezeigt. Im Studentenportal der HTWG werden allerdings noch weitere Informationen abgespeichert</w:t>
+        <w:t xml:space="preserve"> lediglich Abschlüsse, Noten und </w:t>
+      </w:r>
+      <w:r>
+        <w:rPr>
+          <w:lang w:val="de-DE"/>
+        </w:rPr>
+        <w:t>die im Notenterminal verfügbaren Benutzerdaten</w:t>
+      </w:r>
+      <w:r>
+        <w:rPr>
+          <w:lang w:val="de-DE"/>
+        </w:rPr>
+        <w:t xml:space="preserve"> angezeigt. Im Studentenportal der HTWG werden allerdings noch weitere Informationen abgespeichert</w:t>
       </w:r>
       <w:r>
         <w:rPr>
@@ -26064,308 +26073,6 @@
 </w:styles>
 </file>
 
-<file path=word/glossary/document.xml><?xml version="1.0" encoding="utf-8"?>
-<w:glossaryDocument xmlns:ve="http://schemas.openxmlformats.org/markup-compatibility/2006" xmlns:o="urn:schemas-microsoft-com:office:office" xmlns:r="http://schemas.openxmlformats.org/officeDocument/2006/relationships" xmlns:m="http://schemas.openxmlformats.org/officeDocument/2006/math" xmlns:v="urn:schemas-microsoft-com:vml" xmlns:wp="http://schemas.openxmlformats.org/drawingml/2006/wordprocessingDrawing" xmlns:w10="urn:schemas-microsoft-com:office:word" xmlns:w="http://schemas.openxmlformats.org/wordprocessingml/2006/main" xmlns:wne="http://schemas.microsoft.com/office/word/2006/wordml">
-  <w:docParts/>
-</w:glossaryDocument>
-</file>
-
-<file path=word/glossary/fontTable.xml><?xml version="1.0" encoding="utf-8"?>
-<w:fonts xmlns:r="http://schemas.openxmlformats.org/officeDocument/2006/relationships" xmlns:w="http://schemas.openxmlformats.org/wordprocessingml/2006/main">
-  <w:font w:name="Times New Roman">
-    <w:panose1 w:val="02020603050405020304"/>
-    <w:charset w:val="00"/>
-    <w:family w:val="roman"/>
-    <w:pitch w:val="variable"/>
-    <w:sig w:usb0="E0002AFF" w:usb1="C0007841" w:usb2="00000009" w:usb3="00000000" w:csb0="000001FF" w:csb1="00000000"/>
-  </w:font>
-  <w:font w:name="Calibri">
-    <w:panose1 w:val="020F0502020204030204"/>
-    <w:charset w:val="00"/>
-    <w:family w:val="swiss"/>
-    <w:pitch w:val="variable"/>
-    <w:sig w:usb0="E00002FF" w:usb1="4000ACFF" w:usb2="00000001" w:usb3="00000000" w:csb0="0000019F" w:csb1="00000000"/>
-  </w:font>
-  <w:font w:name="Courier New">
-    <w:panose1 w:val="02070309020205020404"/>
-    <w:charset w:val="00"/>
-    <w:family w:val="modern"/>
-    <w:pitch w:val="fixed"/>
-    <w:sig w:usb0="E0002AFF" w:usb1="C0007843" w:usb2="00000009" w:usb3="00000000" w:csb0="000001FF" w:csb1="00000000"/>
-  </w:font>
-  <w:font w:name="Wingdings">
-    <w:panose1 w:val="05000000000000000000"/>
-    <w:charset w:val="02"/>
-    <w:family w:val="auto"/>
-    <w:pitch w:val="variable"/>
-    <w:sig w:usb0="00000000" w:usb1="10000000" w:usb2="00000000" w:usb3="00000000" w:csb0="80000000" w:csb1="00000000"/>
-  </w:font>
-  <w:font w:name="Symbol">
-    <w:panose1 w:val="05050102010706020507"/>
-    <w:charset w:val="02"/>
-    <w:family w:val="roman"/>
-    <w:pitch w:val="variable"/>
-    <w:sig w:usb0="00000000" w:usb1="10000000" w:usb2="00000000" w:usb3="00000000" w:csb0="80000000" w:csb1="00000000"/>
-  </w:font>
-  <w:font w:name="Cambria">
-    <w:panose1 w:val="02040503050406030204"/>
-    <w:charset w:val="00"/>
-    <w:family w:val="roman"/>
-    <w:pitch w:val="variable"/>
-    <w:sig w:usb0="E00002FF" w:usb1="400004FF" w:usb2="00000000" w:usb3="00000000" w:csb0="0000019F" w:csb1="00000000"/>
-  </w:font>
-  <w:font w:name="Tahoma">
-    <w:panose1 w:val="020B0604030504040204"/>
-    <w:charset w:val="00"/>
-    <w:family w:val="swiss"/>
-    <w:pitch w:val="variable"/>
-    <w:sig w:usb0="E1002EFF" w:usb1="C000605B" w:usb2="00000029" w:usb3="00000000" w:csb0="000101FF" w:csb1="00000000"/>
-  </w:font>
-</w:fonts>
-</file>
-
-<file path=word/glossary/settings.xml><?xml version="1.0" encoding="utf-8"?>
-<w:settings xmlns:o="urn:schemas-microsoft-com:office:office" xmlns:r="http://schemas.openxmlformats.org/officeDocument/2006/relationships" xmlns:m="http://schemas.openxmlformats.org/officeDocument/2006/math" xmlns:v="urn:schemas-microsoft-com:vml" xmlns:w10="urn:schemas-microsoft-com:office:word" xmlns:w="http://schemas.openxmlformats.org/wordprocessingml/2006/main" xmlns:sl="http://schemas.openxmlformats.org/schemaLibrary/2006/main">
-  <w:view w:val="normal"/>
-  <w:defaultTabStop w:val="708"/>
-  <w:hyphenationZone w:val="425"/>
-  <w:characterSpacingControl w:val="doNotCompress"/>
-  <w:compat>
-    <w:useFELayout/>
-  </w:compat>
-  <w:rsids>
-    <w:rsidRoot w:val="00EB566A"/>
-    <w:rsid w:val="00EB566A"/>
-  </w:rsids>
-  <m:mathPr>
-    <m:mathFont m:val="Cambria Math"/>
-    <m:brkBin m:val="before"/>
-    <m:brkBinSub m:val="--"/>
-    <m:smallFrac m:val="off"/>
-    <m:dispDef/>
-    <m:lMargin m:val="0"/>
-    <m:rMargin m:val="0"/>
-    <m:defJc m:val="centerGroup"/>
-    <m:wrapIndent m:val="1440"/>
-    <m:intLim m:val="subSup"/>
-    <m:naryLim m:val="undOvr"/>
-  </m:mathPr>
-  <w:themeFontLang w:val="de-DE"/>
-  <w:clrSchemeMapping w:bg1="light1" w:t1="dark1" w:bg2="light2" w:t2="dark2" w:accent1="accent1" w:accent2="accent2" w:accent3="accent3" w:accent4="accent4" w:accent5="accent5" w:accent6="accent6" w:hyperlink="hyperlink" w:followedHyperlink="followedHyperlink"/>
-  <w:decimalSymbol w:val=","/>
-  <w:listSeparator w:val=";"/>
-</w:settings>
-</file>
-
-<file path=word/glossary/styles.xml><?xml version="1.0" encoding="utf-8"?>
-<w:styles xmlns:r="http://schemas.openxmlformats.org/officeDocument/2006/relationships" xmlns:w="http://schemas.openxmlformats.org/wordprocessingml/2006/main">
-  <w:docDefaults>
-    <w:rPrDefault>
-      <w:rPr>
-        <w:rFonts w:asciiTheme="minorHAnsi" w:eastAsiaTheme="minorEastAsia" w:hAnsiTheme="minorHAnsi" w:cstheme="minorBidi"/>
-        <w:sz w:val="22"/>
-        <w:szCs w:val="22"/>
-        <w:lang w:val="de-DE" w:eastAsia="de-DE" w:bidi="ar-SA"/>
-      </w:rPr>
-    </w:rPrDefault>
-    <w:pPrDefault>
-      <w:pPr>
-        <w:spacing w:after="200" w:line="276" w:lineRule="auto"/>
-      </w:pPr>
-    </w:pPrDefault>
-  </w:docDefaults>
-  <w:latentStyles w:defLockedState="0" w:defUIPriority="99" w:defSemiHidden="1" w:defUnhideWhenUsed="1" w:defQFormat="0" w:count="267">
-    <w:lsdException w:name="Normal" w:semiHidden="0" w:uiPriority="0" w:unhideWhenUsed="0" w:qFormat="1"/>
-    <w:lsdException w:name="heading 1" w:semiHidden="0" w:uiPriority="9" w:unhideWhenUsed="0" w:qFormat="1"/>
-    <w:lsdException w:name="heading 2" w:uiPriority="9" w:qFormat="1"/>
-    <w:lsdException w:name="heading 3" w:uiPriority="9" w:qFormat="1"/>
-    <w:lsdException w:name="heading 4" w:uiPriority="9" w:qFormat="1"/>
-    <w:lsdException w:name="heading 5" w:uiPriority="9" w:qFormat="1"/>
-    <w:lsdException w:name="heading 6" w:uiPriority="9" w:qFormat="1"/>
-    <w:lsdException w:name="heading 7" w:uiPriority="9" w:qFormat="1"/>
-    <w:lsdException w:name="heading 8" w:uiPriority="9" w:qFormat="1"/>
-    <w:lsdException w:name="heading 9" w:uiPriority="9" w:qFormat="1"/>
-    <w:lsdException w:name="toc 1" w:uiPriority="39"/>
-    <w:lsdException w:name="toc 2" w:uiPriority="39"/>
-    <w:lsdException w:name="toc 3" w:uiPriority="39"/>
-    <w:lsdException w:name="toc 4" w:uiPriority="39"/>
-    <w:lsdException w:name="toc 5" w:uiPriority="39"/>
-    <w:lsdException w:name="toc 6" w:uiPriority="39"/>
-    <w:lsdException w:name="toc 7" w:uiPriority="39"/>
-    <w:lsdException w:name="toc 8" w:uiPriority="39"/>
-    <w:lsdException w:name="toc 9" w:uiPriority="39"/>
-    <w:lsdException w:name="caption" w:uiPriority="35" w:qFormat="1"/>
-    <w:lsdException w:name="Title" w:semiHidden="0" w:uiPriority="10" w:unhideWhenUsed="0" w:qFormat="1"/>
-    <w:lsdException w:name="Default Paragraph Font" w:uiPriority="1"/>
-    <w:lsdException w:name="Subtitle" w:semiHidden="0" w:uiPriority="11" w:unhideWhenUsed="0" w:qFormat="1"/>
-    <w:lsdException w:name="Strong" w:semiHidden="0" w:uiPriority="22" w:unhideWhenUsed="0" w:qFormat="1"/>
-    <w:lsdException w:name="Emphasis" w:semiHidden="0" w:uiPriority="20" w:unhideWhenUsed="0" w:qFormat="1"/>
-    <w:lsdException w:name="Table Grid" w:semiHidden="0" w:uiPriority="59" w:unhideWhenUsed="0"/>
-    <w:lsdException w:name="Placeholder Text" w:unhideWhenUsed="0"/>
-    <w:lsdException w:name="No Spacing" w:semiHidden="0" w:uiPriority="1" w:unhideWhenUsed="0" w:qFormat="1"/>
-    <w:lsdException w:name="Light Shading" w:semiHidden="0" w:uiPriority="60" w:unhideWhenUsed="0"/>
-    <w:lsdException w:name="Light List" w:semiHidden="0" w:uiPriority="61" w:unhideWhenUsed="0"/>
-    <w:lsdException w:name="Light Grid" w:semiHidden="0" w:uiPriority="62" w:unhideWhenUsed="0"/>
-    <w:lsdException w:name="Medium Shading 1" w:semiHidden="0" w:uiPriority="63" w:unhideWhenUsed="0"/>
-    <w:lsdException w:name="Medium Shading 2" w:semiHidden="0" w:uiPriority="64" w:unhideWhenUsed="0"/>
-    <w:lsdException w:name="Medium List 1" w:semiHidden="0" w:uiPriority="65" w:unhideWhenUsed="0"/>
-    <w:lsdException w:name="Medium List 2" w:semiHidden="0" w:uiPriority="66" w:unhideWhenUsed="0"/>
-    <w:lsdException w:name="Medium Grid 1" w:semiHidden="0" w:uiPriority="67" w:unhideWhenUsed="0"/>
-    <w:lsdException w:name="Medium Grid 2" w:semiHidden="0" w:uiPriority="68" w:unhideWhenUsed="0"/>
-    <w:lsdException w:name="Medium Grid 3" w:semiHidden="0" w:uiPriority="69" w:unhideWhenUsed="0"/>
-    <w:lsdException w:name="Dark List" w:semiHidden="0" w:uiPriority="70" w:unhideWhenUsed="0"/>
-    <w:lsdException w:name="Colorful Shading" w:semiHidden="0" w:uiPriority="71" w:unhideWhenUsed="0"/>
-    <w:lsdException w:name="Colorful List" w:semiHidden="0" w:uiPriority="72" w:unhideWhenUsed="0"/>
-    <w:lsdException w:name="Colorful Grid" w:semiHidden="0" w:uiPriority="73" w:unhideWhenUsed="0"/>
-    <w:lsdException w:name="Light Shading Accent 1" w:semiHidden="0" w:uiPriority="60" w:unhideWhenUsed="0"/>
-    <w:lsdException w:name="Light List Accent 1" w:semiHidden="0" w:uiPriority="61" w:unhideWhenUsed="0"/>
-    <w:lsdException w:name="Light Grid Accent 1" w:semiHidden="0" w:uiPriority="62" w:unhideWhenUsed="0"/>
-    <w:lsdException w:name="Medium Shading 1 Accent 1" w:semiHidden="0" w:uiPriority="63" w:unhideWhenUsed="0"/>
-    <w:lsdException w:name="Medium Shading 2 Accent 1" w:semiHidden="0" w:uiPriority="64" w:unhideWhenUsed="0"/>
-    <w:lsdException w:name="Medium List 1 Accent 1" w:semiHidden="0" w:uiPriority="65" w:unhideWhenUsed="0"/>
-    <w:lsdException w:name="Revision" w:unhideWhenUsed="0"/>
-    <w:lsdException w:name="List Paragraph" w:semiHidden="0" w:uiPriority="34" w:unhideWhenUsed="0" w:qFormat="1"/>
-    <w:lsdException w:name="Quote" w:semiHidden="0" w:uiPriority="29" w:unhideWhenUsed="0" w:qFormat="1"/>
-    <w:lsdException w:name="Intense Quote" w:semiHidden="0" w:uiPriority="30" w:unhideWhenUsed="0" w:qFormat="1"/>
-    <w:lsdException w:name="Medium List 2 Accent 1" w:semiHidden="0" w:uiPriority="66" w:unhideWhenUsed="0"/>
-    <w:lsdException w:name="Medium Grid 1 Accent 1" w:semiHidden="0" w:uiPriority="67" w:unhideWhenUsed="0"/>
-    <w:lsdException w:name="Medium Grid 2 Accent 1" w:semiHidden="0" w:uiPriority="68" w:unhideWhenUsed="0"/>
-    <w:lsdException w:name="Medium Grid 3 Accent 1" w:semiHidden="0" w:uiPriority="69" w:unhideWhenUsed="0"/>
-    <w:lsdException w:name="Dark List Accent 1" w:semiHidden="0" w:uiPriority="70" w:unhideWhenUsed="0"/>
-    <w:lsdException w:name="Colorful Shading Accent 1" w:semiHidden="0" w:uiPriority="71" w:unhideWhenUsed="0"/>
-    <w:lsdException w:name="Colorful List Accent 1" w:semiHidden="0" w:uiPriority="72" w:unhideWhenUsed="0"/>
-    <w:lsdException w:name="Colorful Grid Accent 1" w:semiHidden="0" w:uiPriority="73" w:unhideWhenUsed="0"/>
-    <w:lsdException w:name="Light Shading Accent 2" w:semiHidden="0" w:uiPriority="60" w:unhideWhenUsed="0"/>
-    <w:lsdException w:name="Light List Accent 2" w:semiHidden="0" w:uiPriority="61" w:unhideWhenUsed="0"/>
-    <w:lsdException w:name="Light Grid Accent 2" w:semiHidden="0" w:uiPriority="62" w:unhideWhenUsed="0"/>
-    <w:lsdException w:name="Medium Shading 1 Accent 2" w:semiHidden="0" w:uiPriority="63" w:unhideWhenUsed="0"/>
-    <w:lsdException w:name="Medium Shading 2 Accent 2" w:semiHidden="0" w:uiPriority="64" w:unhideWhenUsed="0"/>
-    <w:lsdException w:name="Medium List 1 Accent 2" w:semiHidden="0" w:uiPriority="65" w:unhideWhenUsed="0"/>
-    <w:lsdException w:name="Medium List 2 Accent 2" w:semiHidden="0" w:uiPriority="66" w:unhideWhenUsed="0"/>
-    <w:lsdException w:name="Medium Grid 1 Accent 2" w:semiHidden="0" w:uiPriority="67" w:unhideWhenUsed="0"/>
-    <w:lsdException w:name="Medium Grid 2 Accent 2" w:semiHidden="0" w:uiPriority="68" w:unhideWhenUsed="0"/>
-    <w:lsdException w:name="Medium Grid 3 Accent 2" w:semiHidden="0" w:uiPriority="69" w:unhideWhenUsed="0"/>
-    <w:lsdException w:name="Dark List Accent 2" w:semiHidden="0" w:uiPriority="70" w:unhideWhenUsed="0"/>
-    <w:lsdException w:name="Colorful Shading Accent 2" w:semiHidden="0" w:uiPriority="71" w:unhideWhenUsed="0"/>
-    <w:lsdException w:name="Colorful List Accent 2" w:semiHidden="0" w:uiPriority="72" w:unhideWhenUsed="0"/>
-    <w:lsdException w:name="Colorful Grid Accent 2" w:semiHidden="0" w:uiPriority="73" w:unhideWhenUsed="0"/>
-    <w:lsdException w:name="Light Shading Accent 3" w:semiHidden="0" w:uiPriority="60" w:unhideWhenUsed="0"/>
-    <w:lsdException w:name="Light List Accent 3" w:semiHidden="0" w:uiPriority="61" w:unhideWhenUsed="0"/>
-    <w:lsdException w:name="Light Grid Accent 3" w:semiHidden="0" w:uiPriority="62" w:unhideWhenUsed="0"/>
-    <w:lsdException w:name="Medium Shading 1 Accent 3" w:semiHidden="0" w:uiPriority="63" w:unhideWhenUsed="0"/>
-    <w:lsdException w:name="Medium Shading 2 Accent 3" w:semiHidden="0" w:uiPriority="64" w:unhideWhenUsed="0"/>
-    <w:lsdException w:name="Medium List 1 Accent 3" w:semiHidden="0" w:uiPriority="65" w:unhideWhenUsed="0"/>
-    <w:lsdException w:name="Medium List 2 Accent 3" w:semiHidden="0" w:uiPriority="66" w:unhideWhenUsed="0"/>
-    <w:lsdException w:name="Medium Grid 1 Accent 3" w:semiHidden="0" w:uiPriority="67" w:unhideWhenUsed="0"/>
-    <w:lsdException w:name="Medium Grid 2 Accent 3" w:semiHidden="0" w:uiPriority="68" w:unhideWhenUsed="0"/>
-    <w:lsdException w:name="Medium Grid 3 Accent 3" w:semiHidden="0" w:uiPriority="69" w:unhideWhenUsed="0"/>
-    <w:lsdException w:name="Dark List Accent 3" w:semiHidden="0" w:uiPriority="70" w:unhideWhenUsed="0"/>
-    <w:lsdException w:name="Colorful Shading Accent 3" w:semiHidden="0" w:uiPriority="71" w:unhideWhenUsed="0"/>
-    <w:lsdException w:name="Colorful List Accent 3" w:semiHidden="0" w:uiPriority="72" w:unhideWhenUsed="0"/>
-    <w:lsdException w:name="Colorful Grid Accent 3" w:semiHidden="0" w:uiPriority="73" w:unhideWhenUsed="0"/>
-    <w:lsdException w:name="Light Shading Accent 4" w:semiHidden="0" w:uiPriority="60" w:unhideWhenUsed="0"/>
-    <w:lsdException w:name="Light List Accent 4" w:semiHidden="0" w:uiPriority="61" w:unhideWhenUsed="0"/>
-    <w:lsdException w:name="Light Grid Accent 4" w:semiHidden="0" w:uiPriority="62" w:unhideWhenUsed="0"/>
-    <w:lsdException w:name="Medium Shading 1 Accent 4" w:semiHidden="0" w:uiPriority="63" w:unhideWhenUsed="0"/>
-    <w:lsdException w:name="Medium Shading 2 Accent 4" w:semiHidden="0" w:uiPriority="64" w:unhideWhenUsed="0"/>
-    <w:lsdException w:name="Medium List 1 Accent 4" w:semiHidden="0" w:uiPriority="65" w:unhideWhenUsed="0"/>
-    <w:lsdException w:name="Medium List 2 Accent 4" w:semiHidden="0" w:uiPriority="66" w:unhideWhenUsed="0"/>
-    <w:lsdException w:name="Medium Grid 1 Accent 4" w:semiHidden="0" w:uiPriority="67" w:unhideWhenUsed="0"/>
-    <w:lsdException w:name="Medium Grid 2 Accent 4" w:semiHidden="0" w:uiPriority="68" w:unhideWhenUsed="0"/>
-    <w:lsdException w:name="Medium Grid 3 Accent 4" w:semiHidden="0" w:uiPriority="69" w:unhideWhenUsed="0"/>
-    <w:lsdException w:name="Dark List Accent 4" w:semiHidden="0" w:uiPriority="70" w:unhideWhenUsed="0"/>
-    <w:lsdException w:name="Colorful Shading Accent 4" w:semiHidden="0" w:uiPriority="71" w:unhideWhenUsed="0"/>
-    <w:lsdException w:name="Colorful List Accent 4" w:semiHidden="0" w:uiPriority="72" w:unhideWhenUsed="0"/>
-    <w:lsdException w:name="Colorful Grid Accent 4" w:semiHidden="0" w:uiPriority="73" w:unhideWhenUsed="0"/>
-    <w:lsdException w:name="Light Shading Accent 5" w:semiHidden="0" w:uiPriority="60" w:unhideWhenUsed="0"/>
-    <w:lsdException w:name="Light List Accent 5" w:semiHidden="0" w:uiPriority="61" w:unhideWhenUsed="0"/>
-    <w:lsdException w:name="Light Grid Accent 5" w:semiHidden="0" w:uiPriority="62" w:unhideWhenUsed="0"/>
-    <w:lsdException w:name="Medium Shading 1 Accent 5" w:semiHidden="0" w:uiPriority="63" w:unhideWhenUsed="0"/>
-    <w:lsdException w:name="Medium Shading 2 Accent 5" w:semiHidden="0" w:uiPriority="64" w:unhideWhenUsed="0"/>
-    <w:lsdException w:name="Medium List 1 Accent 5" w:semiHidden="0" w:uiPriority="65" w:unhideWhenUsed="0"/>
-    <w:lsdException w:name="Medium List 2 Accent 5" w:semiHidden="0" w:uiPriority="66" w:unhideWhenUsed="0"/>
-    <w:lsdException w:name="Medium Grid 1 Accent 5" w:semiHidden="0" w:uiPriority="67" w:unhideWhenUsed="0"/>
-    <w:lsdException w:name="Medium Grid 2 Accent 5" w:semiHidden="0" w:uiPriority="68" w:unhideWhenUsed="0"/>
-    <w:lsdException w:name="Medium Grid 3 Accent 5" w:semiHidden="0" w:uiPriority="69" w:unhideWhenUsed="0"/>
-    <w:lsdException w:name="Dark List Accent 5" w:semiHidden="0" w:uiPriority="70" w:unhideWhenUsed="0"/>
-    <w:lsdException w:name="Colorful Shading Accent 5" w:semiHidden="0" w:uiPriority="71" w:unhideWhenUsed="0"/>
-    <w:lsdException w:name="Colorful List Accent 5" w:semiHidden="0" w:uiPriority="72" w:unhideWhenUsed="0"/>
-    <w:lsdException w:name="Colorful Grid Accent 5" w:semiHidden="0" w:uiPriority="73" w:unhideWhenUsed="0"/>
-    <w:lsdException w:name="Light Shading Accent 6" w:semiHidden="0" w:uiPriority="60" w:unhideWhenUsed="0"/>
-    <w:lsdException w:name="Light List Accent 6" w:semiHidden="0" w:uiPriority="61" w:unhideWhenUsed="0"/>
-    <w:lsdException w:name="Light Grid Accent 6" w:semiHidden="0" w:uiPriority="62" w:unhideWhenUsed="0"/>
-    <w:lsdException w:name="Medium Shading 1 Accent 6" w:semiHidden="0" w:uiPriority="63" w:unhideWhenUsed="0"/>
-    <w:lsdException w:name="Medium Shading 2 Accent 6" w:semiHidden="0" w:uiPriority="64" w:unhideWhenUsed="0"/>
-    <w:lsdException w:name="Medium List 1 Accent 6" w:semiHidden="0" w:uiPriority="65" w:unhideWhenUsed="0"/>
-    <w:lsdException w:name="Medium List 2 Accent 6" w:semiHidden="0" w:uiPriority="66" w:unhideWhenUsed="0"/>
-    <w:lsdException w:name="Medium Grid 1 Accent 6" w:semiHidden="0" w:uiPriority="67" w:unhideWhenUsed="0"/>
-    <w:lsdException w:name="Medium Grid 2 Accent 6" w:semiHidden="0" w:uiPriority="68" w:unhideWhenUsed="0"/>
-    <w:lsdException w:name="Medium Grid 3 Accent 6" w:semiHidden="0" w:uiPriority="69" w:unhideWhenUsed="0"/>
-    <w:lsdException w:name="Dark List Accent 6" w:semiHidden="0" w:uiPriority="70" w:unhideWhenUsed="0"/>
-    <w:lsdException w:name="Colorful Shading Accent 6" w:semiHidden="0" w:uiPriority="71" w:unhideWhenUsed="0"/>
-    <w:lsdException w:name="Colorful List Accent 6" w:semiHidden="0" w:uiPriority="72" w:unhideWhenUsed="0"/>
-    <w:lsdException w:name="Colorful Grid Accent 6" w:semiHidden="0" w:uiPriority="73" w:unhideWhenUsed="0"/>
-    <w:lsdException w:name="Subtle Emphasis" w:semiHidden="0" w:uiPriority="19" w:unhideWhenUsed="0" w:qFormat="1"/>
-    <w:lsdException w:name="Intense Emphasis" w:semiHidden="0" w:uiPriority="21" w:unhideWhenUsed="0" w:qFormat="1"/>
-    <w:lsdException w:name="Subtle Reference" w:semiHidden="0" w:uiPriority="31" w:unhideWhenUsed="0" w:qFormat="1"/>
-    <w:lsdException w:name="Intense Reference" w:semiHidden="0" w:uiPriority="32" w:unhideWhenUsed="0" w:qFormat="1"/>
-    <w:lsdException w:name="Book Title" w:semiHidden="0" w:uiPriority="33" w:unhideWhenUsed="0" w:qFormat="1"/>
-    <w:lsdException w:name="Bibliography" w:uiPriority="37"/>
-    <w:lsdException w:name="TOC Heading" w:uiPriority="39" w:qFormat="1"/>
-  </w:latentStyles>
-  <w:style w:type="paragraph" w:default="1" w:styleId="Standard">
-    <w:name w:val="Normal"/>
-    <w:qFormat/>
-  </w:style>
-  <w:style w:type="character" w:default="1" w:styleId="Absatz-Standardschriftart">
-    <w:name w:val="Default Paragraph Font"/>
-    <w:uiPriority w:val="1"/>
-    <w:semiHidden/>
-    <w:unhideWhenUsed/>
-  </w:style>
-  <w:style w:type="table" w:default="1" w:styleId="NormaleTabelle">
-    <w:name w:val="Normal Table"/>
-    <w:uiPriority w:val="99"/>
-    <w:semiHidden/>
-    <w:unhideWhenUsed/>
-    <w:qFormat/>
-    <w:tblPr>
-      <w:tblInd w:w="0" w:type="dxa"/>
-      <w:tblCellMar>
-        <w:top w:w="0" w:type="dxa"/>
-        <w:left w:w="108" w:type="dxa"/>
-        <w:bottom w:w="0" w:type="dxa"/>
-        <w:right w:w="108" w:type="dxa"/>
-      </w:tblCellMar>
-    </w:tblPr>
-  </w:style>
-  <w:style w:type="numbering" w:default="1" w:styleId="KeineListe">
-    <w:name w:val="No List"/>
-    <w:uiPriority w:val="99"/>
-    <w:semiHidden/>
-    <w:unhideWhenUsed/>
-  </w:style>
-  <w:style w:type="paragraph" w:customStyle="1" w:styleId="3ED8EC337B6846F69AFD580F4959228A">
-    <w:name w:val="3ED8EC337B6846F69AFD580F4959228A"/>
-    <w:rsid w:val="00EB566A"/>
-  </w:style>
-  <w:style w:type="paragraph" w:customStyle="1" w:styleId="872244730D2D4FA080BA2D52B62490B3">
-    <w:name w:val="872244730D2D4FA080BA2D52B62490B3"/>
-    <w:rsid w:val="00EB566A"/>
-  </w:style>
-  <w:style w:type="paragraph" w:customStyle="1" w:styleId="440E5CEFED544CE59EE029AAD89607F0">
-    <w:name w:val="440E5CEFED544CE59EE029AAD89607F0"/>
-    <w:rsid w:val="00EB566A"/>
-  </w:style>
-</w:styles>
-</file>
-
-<file path=word/glossary/webSettings.xml><?xml version="1.0" encoding="utf-8"?>
-<w:webSettings xmlns:r="http://schemas.openxmlformats.org/officeDocument/2006/relationships" xmlns:w="http://schemas.openxmlformats.org/wordprocessingml/2006/main">
-  <w:optimizeForBrowser/>
-</w:webSettings>
-</file>
-
 <file path=word/theme/theme1.xml><?xml version="1.0" encoding="utf-8"?>
 <a:theme xmlns:a="http://schemas.openxmlformats.org/drawingml/2006/main" name="Larissa">
   <a:themeElements>
@@ -26679,7 +26386,7 @@
 </file>
 
 <file path=customXml/itemProps2.xml><?xml version="1.0" encoding="utf-8"?>
-<ds:datastoreItem xmlns:ds="http://schemas.openxmlformats.org/officeDocument/2006/customXml" ds:itemID="{E38D411B-C5E5-46A8-BEB7-2F85891722B4}">
+<ds:datastoreItem xmlns:ds="http://schemas.openxmlformats.org/officeDocument/2006/customXml" ds:itemID="{78CC1FCB-9645-4340-B647-6F62BCF15A43}">
   <ds:schemaRefs>
     <ds:schemaRef ds:uri="http://schemas.openxmlformats.org/officeDocument/2006/bibliography"/>
   </ds:schemaRefs>
@@ -26687,7 +26394,7 @@
 </file>
 
 <file path=customXml/itemProps3.xml><?xml version="1.0" encoding="utf-8"?>
-<ds:datastoreItem xmlns:ds="http://schemas.openxmlformats.org/officeDocument/2006/customXml" ds:itemID="{A2AD3D0E-7E75-40A7-9F62-B6B0959C8E65}">
+<ds:datastoreItem xmlns:ds="http://schemas.openxmlformats.org/officeDocument/2006/customXml" ds:itemID="{91E65E86-B36E-45B6-90D1-25A67ACAB189}">
   <ds:schemaRefs>
     <ds:schemaRef ds:uri="http://schemas.openxmlformats.org/officeDocument/2006/bibliography"/>
   </ds:schemaRefs>

</xml_diff>